<commit_message>
penambahan materi bab I
</commit_message>
<xml_diff>
--- a/PROSKRIP/BAB_I.docx
+++ b/PROSKRIP/BAB_I.docx
@@ -10,18 +10,18 @@
         <w:rPr>
           <w:rFonts w:ascii="Times New Roman" w:hAnsi="Times New Roman" w:cs="Times New Roman"/>
           <w:b/>
-          <w:sz w:val="24"/>
-          <w:szCs w:val="24"/>
-        </w:rPr>
-      </w:pPr>
-      <w:r>
-        <w:rPr>
-          <w:rFonts w:ascii="Times New Roman" w:hAnsi="Times New Roman" w:cs="Times New Roman"/>
-          <w:b/>
-          <w:sz w:val="24"/>
-          <w:szCs w:val="24"/>
-        </w:rPr>
-        <w:t xml:space="preserve">BAB I </w:t>
+          <w:sz w:val="28"/>
+          <w:szCs w:val="28"/>
+        </w:rPr>
+      </w:pPr>
+      <w:r>
+        <w:rPr>
+          <w:rFonts w:ascii="Times New Roman" w:hAnsi="Times New Roman" w:cs="Times New Roman"/>
+          <w:b/>
+          <w:sz w:val="28"/>
+          <w:szCs w:val="28"/>
+        </w:rPr>
+        <w:t>BAB I</w:t>
       </w:r>
     </w:p>
     <w:p>
@@ -32,16 +32,16 @@
         <w:rPr>
           <w:rFonts w:ascii="Times New Roman" w:hAnsi="Times New Roman" w:cs="Times New Roman"/>
           <w:b/>
-          <w:sz w:val="24"/>
-          <w:szCs w:val="24"/>
-        </w:rPr>
-      </w:pPr>
-      <w:r>
-        <w:rPr>
-          <w:rFonts w:ascii="Times New Roman" w:hAnsi="Times New Roman" w:cs="Times New Roman"/>
-          <w:b/>
-          <w:sz w:val="24"/>
-          <w:szCs w:val="24"/>
+          <w:sz w:val="28"/>
+          <w:szCs w:val="28"/>
+        </w:rPr>
+      </w:pPr>
+      <w:r>
+        <w:rPr>
+          <w:rFonts w:ascii="Times New Roman" w:hAnsi="Times New Roman" w:cs="Times New Roman"/>
+          <w:b/>
+          <w:sz w:val="28"/>
+          <w:szCs w:val="28"/>
         </w:rPr>
         <w:t>PENDAHULUAN</w:t>
       </w:r>
@@ -50,16 +50,14 @@
       <w:pPr>
         <w:pStyle w:val="NoSpacing"/>
         <w:spacing w:line="360" w:lineRule="auto"/>
-        <w:jc w:val="center"/>
-        <w:rPr>
-          <w:rFonts w:ascii="Times New Roman" w:hAnsi="Times New Roman" w:cs="Times New Roman"/>
-          <w:b/>
-          <w:sz w:val="24"/>
-          <w:szCs w:val="24"/>
-        </w:rPr>
-      </w:pPr>
-      <w:bookmarkStart w:id="0" w:name="_GoBack"/>
-      <w:bookmarkEnd w:id="0"/>
+        <w:jc w:val="both"/>
+        <w:rPr>
+          <w:rFonts w:ascii="Times New Roman" w:hAnsi="Times New Roman" w:cs="Times New Roman"/>
+          <w:b/>
+          <w:sz w:val="24"/>
+          <w:szCs w:val="24"/>
+        </w:rPr>
+      </w:pPr>
     </w:p>
     <w:p>
       <w:pPr>
@@ -70,15 +68,18 @@
         </w:numPr>
         <w:spacing w:line="360" w:lineRule="auto"/>
         <w:ind w:left="540" w:hanging="522"/>
-        <w:rPr>
-          <w:rFonts w:ascii="Times New Roman" w:hAnsi="Times New Roman" w:cs="Times New Roman"/>
-          <w:sz w:val="24"/>
-          <w:szCs w:val="24"/>
-        </w:rPr>
-      </w:pPr>
-      <w:r>
-        <w:rPr>
-          <w:rFonts w:ascii="Times New Roman" w:hAnsi="Times New Roman" w:cs="Times New Roman"/>
+        <w:jc w:val="both"/>
+        <w:rPr>
+          <w:rFonts w:ascii="Times New Roman" w:hAnsi="Times New Roman" w:cs="Times New Roman"/>
+          <w:b/>
+          <w:sz w:val="24"/>
+          <w:szCs w:val="24"/>
+        </w:rPr>
+      </w:pPr>
+      <w:r>
+        <w:rPr>
+          <w:rFonts w:ascii="Times New Roman" w:hAnsi="Times New Roman" w:cs="Times New Roman"/>
+          <w:b/>
           <w:sz w:val="24"/>
           <w:szCs w:val="24"/>
         </w:rPr>
@@ -87,6 +88,7 @@
       <w:r>
         <w:rPr>
           <w:rFonts w:ascii="Times New Roman" w:hAnsi="Times New Roman" w:cs="Times New Roman"/>
+          <w:b/>
           <w:sz w:val="24"/>
           <w:szCs w:val="24"/>
         </w:rPr>
@@ -95,11 +97,543 @@
       <w:r>
         <w:rPr>
           <w:rFonts w:ascii="Times New Roman" w:hAnsi="Times New Roman" w:cs="Times New Roman"/>
+          <w:b/>
           <w:sz w:val="24"/>
           <w:szCs w:val="24"/>
         </w:rPr>
         <w:t>elakang</w:t>
       </w:r>
+    </w:p>
+    <w:p>
+      <w:pPr>
+        <w:pStyle w:val="NoSpacing"/>
+        <w:spacing w:line="360" w:lineRule="auto"/>
+        <w:ind w:left="540"/>
+        <w:jc w:val="both"/>
+        <w:rPr>
+          <w:rFonts w:ascii="Times New Roman" w:hAnsi="Times New Roman" w:cs="Times New Roman"/>
+          <w:sz w:val="24"/>
+          <w:szCs w:val="24"/>
+        </w:rPr>
+      </w:pPr>
+      <w:r>
+        <w:rPr>
+          <w:rFonts w:ascii="Times New Roman" w:hAnsi="Times New Roman" w:cs="Times New Roman"/>
+          <w:sz w:val="24"/>
+          <w:szCs w:val="24"/>
+        </w:rPr>
+        <w:t xml:space="preserve">Pada hakikatnya investasi merupakan penempatan sejumlah dana dan aset baik oleh individu maupun perusahaan pada saat ini dengan harapan memperoleh keuntungan dimasa yang akan datang. Dan dengan berinvestasi maka investor dapat melindungi asetnya dari penurunan nilai akibat inflasi. Potensi mendapatkan lebih banyak keuntungan di kemudian hari biasanya menjadi alasan mendasar kenapa banyak orang berinvestasi. </w:t>
+      </w:r>
+    </w:p>
+    <w:p>
+      <w:pPr>
+        <w:pStyle w:val="NoSpacing"/>
+        <w:spacing w:line="360" w:lineRule="auto"/>
+        <w:ind w:left="18"/>
+        <w:jc w:val="both"/>
+        <w:rPr>
+          <w:rFonts w:ascii="Times New Roman" w:hAnsi="Times New Roman" w:cs="Times New Roman"/>
+          <w:sz w:val="24"/>
+          <w:szCs w:val="24"/>
+        </w:rPr>
+      </w:pPr>
+    </w:p>
+    <w:p>
+      <w:pPr>
+        <w:pStyle w:val="NoSpacing"/>
+        <w:spacing w:line="360" w:lineRule="auto"/>
+        <w:ind w:left="540"/>
+        <w:jc w:val="both"/>
+        <w:rPr>
+          <w:rFonts w:ascii="Times New Roman" w:hAnsi="Times New Roman" w:cs="Times New Roman"/>
+          <w:sz w:val="24"/>
+          <w:szCs w:val="24"/>
+        </w:rPr>
+      </w:pPr>
+      <w:r>
+        <w:rPr>
+          <w:rFonts w:ascii="Times New Roman" w:hAnsi="Times New Roman" w:cs="Times New Roman"/>
+          <w:sz w:val="24"/>
+          <w:szCs w:val="24"/>
+        </w:rPr>
+        <w:t>Ada tiga alasan mengapa seseorang atau lembaga melakukan investasi yaitu pertama, melakukan proteksi atas aset dari kenaikan harga-harga atau inflasi. Hampir semua memprediksikan bahwa di masa mendatang kemungkinan kenaikan harga lebih besar dari penurunan</w:t>
+      </w:r>
+      <w:r>
+        <w:rPr>
+          <w:rFonts w:ascii="Times New Roman" w:hAnsi="Times New Roman" w:cs="Times New Roman"/>
+          <w:sz w:val="24"/>
+          <w:szCs w:val="24"/>
+        </w:rPr>
+        <w:t xml:space="preserve"> harga. Apab</w:t>
+      </w:r>
+      <w:r>
+        <w:rPr>
+          <w:rFonts w:ascii="Times New Roman" w:hAnsi="Times New Roman" w:cs="Times New Roman"/>
+          <w:sz w:val="24"/>
+          <w:szCs w:val="24"/>
+        </w:rPr>
+        <w:t>ila aset yang</w:t>
+      </w:r>
+      <w:r>
+        <w:rPr>
+          <w:rFonts w:ascii="Times New Roman" w:hAnsi="Times New Roman" w:cs="Times New Roman"/>
+          <w:sz w:val="24"/>
+          <w:szCs w:val="24"/>
+        </w:rPr>
+        <w:t xml:space="preserve"> dimiliki saat ini bernilai Rp </w:t>
+      </w:r>
+      <w:r>
+        <w:rPr>
+          <w:rFonts w:ascii="Times New Roman" w:hAnsi="Times New Roman" w:cs="Times New Roman"/>
+          <w:sz w:val="24"/>
+          <w:szCs w:val="24"/>
+        </w:rPr>
+        <w:t xml:space="preserve">100 maka nilai tersebut tidak </w:t>
+      </w:r>
+      <w:r>
+        <w:rPr>
+          <w:rFonts w:ascii="Times New Roman" w:hAnsi="Times New Roman" w:cs="Times New Roman"/>
+          <w:sz w:val="24"/>
+          <w:szCs w:val="24"/>
+        </w:rPr>
+        <w:t xml:space="preserve">dapat </w:t>
+      </w:r>
+      <w:r>
+        <w:rPr>
+          <w:rFonts w:ascii="Times New Roman" w:hAnsi="Times New Roman" w:cs="Times New Roman"/>
+          <w:sz w:val="24"/>
+          <w:szCs w:val="24"/>
+        </w:rPr>
+        <w:t xml:space="preserve">naik </w:t>
+      </w:r>
+      <w:r>
+        <w:rPr>
+          <w:rFonts w:ascii="Times New Roman" w:hAnsi="Times New Roman" w:cs="Times New Roman"/>
+          <w:sz w:val="24"/>
+          <w:szCs w:val="24"/>
+        </w:rPr>
+        <w:t>apabila</w:t>
+      </w:r>
+      <w:r>
+        <w:rPr>
+          <w:rFonts w:ascii="Times New Roman" w:hAnsi="Times New Roman" w:cs="Times New Roman"/>
+          <w:sz w:val="24"/>
+          <w:szCs w:val="24"/>
+        </w:rPr>
+        <w:t xml:space="preserve"> tidak diinvestasikan.</w:t>
+      </w:r>
+      <w:r>
+        <w:rPr>
+          <w:rFonts w:ascii="Times New Roman" w:hAnsi="Times New Roman" w:cs="Times New Roman"/>
+          <w:sz w:val="24"/>
+          <w:szCs w:val="24"/>
+        </w:rPr>
+        <w:t xml:space="preserve"> </w:t>
+      </w:r>
+      <w:r>
+        <w:rPr>
+          <w:rFonts w:ascii="Times New Roman" w:hAnsi="Times New Roman" w:cs="Times New Roman"/>
+          <w:sz w:val="24"/>
+          <w:szCs w:val="24"/>
+        </w:rPr>
+        <w:t xml:space="preserve">Pada sisi lain, harga-harga barang atau jasa mengalami kenaikan sehingga nilai Rp 100 tidak bernilai sebesar Rp 100 lagi di masa mendatang, atau kekuatan uang tersebut tidak sama lagi untuk membeli barang di masa mendatang. Agar inflasi tersebut </w:t>
+      </w:r>
+      <w:r>
+        <w:rPr>
+          <w:rFonts w:ascii="Times New Roman" w:hAnsi="Times New Roman" w:cs="Times New Roman"/>
+          <w:sz w:val="24"/>
+          <w:szCs w:val="24"/>
+        </w:rPr>
+        <w:t>dapat</w:t>
+      </w:r>
+      <w:r>
+        <w:rPr>
+          <w:rFonts w:ascii="Times New Roman" w:hAnsi="Times New Roman" w:cs="Times New Roman"/>
+          <w:sz w:val="24"/>
+          <w:szCs w:val="24"/>
+        </w:rPr>
+        <w:t xml:space="preserve"> ditutupi maka hasil investasi sebagai penutup dari inflasi tersebut. Kedua, adanya kenaikan konsumsi di masa mendatang. Semua pihak harus memahami bahwa setiap pihak akan mengalami kenaikan konsumsi baik dikarenakan kenaikan harga-harga atau dikarenakan faktor sosial. Biasanya, setiap adanya tambahan kenalan setiap pihak akan meningkatkan konsumsinya. Misalnya, adanya pertemuan tambahan yang mengakibatkan kenaikan konsumsi. Kenaikan konsumsi ini akan meningkatkan nilai uang yang dibutuhkan dan </w:t>
+      </w:r>
+      <w:r>
+        <w:rPr>
+          <w:rFonts w:ascii="Times New Roman" w:hAnsi="Times New Roman" w:cs="Times New Roman"/>
+          <w:sz w:val="24"/>
+          <w:szCs w:val="24"/>
+        </w:rPr>
+        <w:t>dengan melakukan</w:t>
+      </w:r>
+      <w:r>
+        <w:rPr>
+          <w:rFonts w:ascii="Times New Roman" w:hAnsi="Times New Roman" w:cs="Times New Roman"/>
+          <w:sz w:val="24"/>
+          <w:szCs w:val="24"/>
+        </w:rPr>
+        <w:t xml:space="preserve"> investasi </w:t>
+      </w:r>
+      <w:r>
+        <w:rPr>
+          <w:rFonts w:ascii="Times New Roman" w:hAnsi="Times New Roman" w:cs="Times New Roman"/>
+          <w:sz w:val="24"/>
+          <w:szCs w:val="24"/>
+        </w:rPr>
+        <w:t>dapat</w:t>
+      </w:r>
+      <w:r>
+        <w:rPr>
+          <w:rFonts w:ascii="Times New Roman" w:hAnsi="Times New Roman" w:cs="Times New Roman"/>
+          <w:sz w:val="24"/>
+          <w:szCs w:val="24"/>
+        </w:rPr>
+        <w:t xml:space="preserve"> mengantisipasi kenaikan konsumsi tersebut di luar kenaikan pendapatan di luar investasi seperti gaji dan komisi atas kerjaan tertentu. Ketiga, adanya ketidakpastian pembayaran di masa mendatang. Alasan ketiga ini harus dipahami tidak selamanya seseorang mempunyai pendapatan yang tetap atau mengalami kenaikan dan ada kemungkinannya pihak tersebut mengalami tidak mendapatkan pendapatan. Perusahaan tempat bekerja mengalami kebangkrutan atau krisis yang terjadi membuat berbagai pihak </w:t>
+      </w:r>
+      <w:r>
+        <w:rPr>
+          <w:rFonts w:ascii="Times New Roman" w:hAnsi="Times New Roman" w:cs="Times New Roman"/>
+          <w:sz w:val="24"/>
+          <w:szCs w:val="24"/>
+        </w:rPr>
+        <w:lastRenderedPageBreak/>
+        <w:t xml:space="preserve">mengalami kehilangan pekerjaan dan juga kehilangan pendapatan. </w:t>
+      </w:r>
+      <w:r>
+        <w:rPr>
+          <w:rFonts w:ascii="Times New Roman" w:hAnsi="Times New Roman" w:cs="Times New Roman"/>
+          <w:sz w:val="24"/>
+          <w:szCs w:val="24"/>
+        </w:rPr>
+        <w:t>Sehingga dengan melakukan investasi maka diharapkan</w:t>
+      </w:r>
+      <w:r>
+        <w:rPr>
+          <w:rFonts w:ascii="Times New Roman" w:hAnsi="Times New Roman" w:cs="Times New Roman"/>
+          <w:sz w:val="24"/>
+          <w:szCs w:val="24"/>
+        </w:rPr>
+        <w:t xml:space="preserve"> </w:t>
+      </w:r>
+      <w:r>
+        <w:rPr>
+          <w:rFonts w:ascii="Times New Roman" w:hAnsi="Times New Roman" w:cs="Times New Roman"/>
+          <w:sz w:val="24"/>
+          <w:szCs w:val="24"/>
+        </w:rPr>
+        <w:t xml:space="preserve">dari </w:t>
+      </w:r>
+      <w:r>
+        <w:rPr>
+          <w:rFonts w:ascii="Times New Roman" w:hAnsi="Times New Roman" w:cs="Times New Roman"/>
+          <w:sz w:val="24"/>
+          <w:szCs w:val="24"/>
+        </w:rPr>
+        <w:t xml:space="preserve">hasil investasi yang dimiliki </w:t>
+      </w:r>
+      <w:r>
+        <w:rPr>
+          <w:rFonts w:ascii="Times New Roman" w:hAnsi="Times New Roman" w:cs="Times New Roman"/>
+          <w:sz w:val="24"/>
+          <w:szCs w:val="24"/>
+        </w:rPr>
+        <w:t xml:space="preserve">dapat </w:t>
+      </w:r>
+      <w:r>
+        <w:rPr>
+          <w:rFonts w:ascii="Times New Roman" w:hAnsi="Times New Roman" w:cs="Times New Roman"/>
+          <w:sz w:val="24"/>
+          <w:szCs w:val="24"/>
+        </w:rPr>
+        <w:t>menjadi sumber pendapatan untuk membiayai kehidupan sehari-hari.</w:t>
+      </w:r>
+    </w:p>
+    <w:p>
+      <w:pPr>
+        <w:pStyle w:val="NoSpacing"/>
+        <w:spacing w:line="360" w:lineRule="auto"/>
+        <w:ind w:left="18"/>
+        <w:jc w:val="both"/>
+        <w:rPr>
+          <w:rFonts w:ascii="Times New Roman" w:hAnsi="Times New Roman" w:cs="Times New Roman"/>
+          <w:sz w:val="24"/>
+          <w:szCs w:val="24"/>
+        </w:rPr>
+      </w:pPr>
+    </w:p>
+    <w:p>
+      <w:pPr>
+        <w:pStyle w:val="NoSpacing"/>
+        <w:spacing w:line="360" w:lineRule="auto"/>
+        <w:ind w:left="540"/>
+        <w:jc w:val="both"/>
+        <w:rPr>
+          <w:rFonts w:ascii="Times New Roman" w:hAnsi="Times New Roman" w:cs="Times New Roman"/>
+          <w:sz w:val="24"/>
+          <w:szCs w:val="24"/>
+        </w:rPr>
+      </w:pPr>
+      <w:r>
+        <w:rPr>
+          <w:rFonts w:ascii="Times New Roman" w:hAnsi="Times New Roman" w:cs="Times New Roman"/>
+          <w:sz w:val="24"/>
+          <w:szCs w:val="24"/>
+        </w:rPr>
+        <w:t>Pasar modal merupakan sarana bagi kegiatan berinvestasi. Pasar modal memfasilitasi berbagai sarana dan prasarana kegiatan jual beli sekuritas atau surat-surat berharga dan kegiatan terkait lainnya. Pasar Modal sekarang ini sudah sangat modern karena memiliki aturan tersendiri serta teknologi yang dipergunakan juga sangat modern. Investor bisa bertransaksi dari segala penjuru untuk mendapat instrumen yang ingin dimilikinya tersebut. Pasar tersebut diregulasi oleh Pemerintah dalam rangka melindungi investor. Jenis pasar tersebut juga sangat bervariasi tergantung konsep yang dipakai dan biasanya pasar tersebut tidak bisa langsung dilakukanoleh investor, tetapi harus melalui pihak lain yang disebut lembaga sekuritas.</w:t>
+      </w:r>
+    </w:p>
+    <w:p>
+      <w:pPr>
+        <w:pStyle w:val="NoSpacing"/>
+        <w:spacing w:line="360" w:lineRule="auto"/>
+        <w:ind w:left="540"/>
+        <w:jc w:val="both"/>
+        <w:rPr>
+          <w:rFonts w:ascii="Times New Roman" w:hAnsi="Times New Roman" w:cs="Times New Roman"/>
+          <w:sz w:val="24"/>
+          <w:szCs w:val="24"/>
+        </w:rPr>
+      </w:pPr>
+    </w:p>
+    <w:p>
+      <w:pPr>
+        <w:spacing w:line="360" w:lineRule="auto"/>
+        <w:ind w:left="540"/>
+        <w:jc w:val="both"/>
+        <w:rPr>
+          <w:rFonts w:ascii="Times New Roman" w:hAnsi="Times New Roman" w:cs="Times New Roman"/>
+          <w:sz w:val="24"/>
+          <w:szCs w:val="24"/>
+        </w:rPr>
+      </w:pPr>
+      <w:r>
+        <w:rPr>
+          <w:rFonts w:ascii="Times New Roman" w:hAnsi="Times New Roman" w:cs="Times New Roman"/>
+          <w:sz w:val="24"/>
+          <w:szCs w:val="24"/>
+        </w:rPr>
+        <w:t>P</w:t>
+      </w:r>
+      <w:r>
+        <w:rPr>
+          <w:rFonts w:ascii="Times New Roman" w:hAnsi="Times New Roman" w:cs="Times New Roman"/>
+          <w:sz w:val="24"/>
+          <w:szCs w:val="24"/>
+        </w:rPr>
+        <w:t>ara investor perlu memiliki sejumlah informasi yang berkaitan dengan dinamika harga saham agar dapat mengambil keputusan tentang saham perusahaan yang layak untuk dipilih untuk berinvestasi. Para pemain saham maupun investor perlunya melihat informasi yang sahih tentang kinerja keuangan perusahaan, manajemen perusahaan, kondisi ekonomi makro, dan informasi relevan lainnya untuk menilai saham secara akurat.</w:t>
+      </w:r>
+    </w:p>
+    <w:p>
+      <w:pPr>
+        <w:pStyle w:val="NoSpacing"/>
+        <w:spacing w:line="360" w:lineRule="auto"/>
+        <w:ind w:left="540"/>
+        <w:jc w:val="both"/>
+        <w:rPr>
+          <w:rFonts w:ascii="Times New Roman" w:hAnsi="Times New Roman" w:cs="Times New Roman"/>
+          <w:sz w:val="24"/>
+          <w:szCs w:val="24"/>
+        </w:rPr>
+      </w:pPr>
+    </w:p>
+    <w:p>
+      <w:pPr>
+        <w:pStyle w:val="NoSpacing"/>
+        <w:spacing w:line="360" w:lineRule="auto"/>
+        <w:ind w:left="540"/>
+        <w:jc w:val="both"/>
+        <w:rPr>
+          <w:rFonts w:ascii="Times New Roman" w:hAnsi="Times New Roman" w:cs="Times New Roman"/>
+          <w:sz w:val="24"/>
+          <w:szCs w:val="24"/>
+        </w:rPr>
+      </w:pPr>
+      <w:r>
+        <w:rPr>
+          <w:rFonts w:ascii="Times New Roman" w:hAnsi="Times New Roman" w:cs="Times New Roman"/>
+          <w:sz w:val="24"/>
+          <w:szCs w:val="24"/>
+        </w:rPr>
+        <w:t>Penilaian saham secara akurat bisa meminimalkan resiko sekaligus membantu investor mendapatkan keuntungan wajar, mengingat investasi saham di pasar modal merupakan jenis investasi yang beresiko tinggi meskipun menjanjikan keuntungan relatif besar. Investasi di pasar modal sekurang-kurangnya perlu memerhatikan dua hal, yaitu: keuntungan yang diharapkan dan resiko yang mungkin terjadi. Ini berarti investasi dalam bentuk saham menjanjikan keuntungan yang besar sekaligus ber</w:t>
+      </w:r>
+      <w:r>
+        <w:rPr>
+          <w:rFonts w:ascii="Times New Roman" w:hAnsi="Times New Roman" w:cs="Times New Roman"/>
+          <w:sz w:val="24"/>
+          <w:szCs w:val="24"/>
+        </w:rPr>
+        <w:t>i</w:t>
+      </w:r>
+      <w:r>
+        <w:rPr>
+          <w:rFonts w:ascii="Times New Roman" w:hAnsi="Times New Roman" w:cs="Times New Roman"/>
+          <w:sz w:val="24"/>
+          <w:szCs w:val="24"/>
+        </w:rPr>
+        <w:t>siko</w:t>
+      </w:r>
+    </w:p>
+    <w:p>
+      <w:pPr>
+        <w:pStyle w:val="NoSpacing"/>
+        <w:spacing w:line="360" w:lineRule="auto"/>
+        <w:ind w:left="540"/>
+        <w:jc w:val="both"/>
+        <w:rPr>
+          <w:rFonts w:ascii="Times New Roman" w:hAnsi="Times New Roman" w:cs="Times New Roman"/>
+          <w:sz w:val="24"/>
+          <w:szCs w:val="24"/>
+        </w:rPr>
+      </w:pPr>
+    </w:p>
+    <w:p>
+      <w:pPr>
+        <w:spacing w:line="360" w:lineRule="auto"/>
+        <w:ind w:left="540"/>
+        <w:jc w:val="both"/>
+        <w:rPr>
+          <w:rFonts w:ascii="Times New Roman" w:hAnsi="Times New Roman" w:cs="Times New Roman"/>
+          <w:sz w:val="24"/>
+          <w:szCs w:val="24"/>
+        </w:rPr>
+      </w:pPr>
+      <w:r>
+        <w:rPr>
+          <w:rFonts w:ascii="Times New Roman" w:hAnsi="Times New Roman" w:cs="Times New Roman"/>
+          <w:sz w:val="24"/>
+          <w:szCs w:val="24"/>
+        </w:rPr>
+        <w:t>Harga saham merupakan nilai sekarang dari penghasilan yang akan diterima oleh pemodal dimasa yang akan datang. Harga saham menunjukkan prestasi perusahaan yang bergerak searah dengan kinerja perusahaan. Perusahaan yang memiliki prestasi yang baik dapat meningkatkan kinerja perusahaannya yang tercermin dari laporan keuangan perusahaan, sehingga investor akan tertarik untuk berinvestasi pada perusahaan tersebut. Peningkatan permintaan investor terhadap perusahaan tersebut akan menyebabkan harga saham perusahaan yang bersangkutan cenderung meningkat pula. Laporan keuangan perusahaan dapat menjadi acuan bagi investor dalam pengambilan keputusan investasi, seperti menjual, membeli, atau menanam saham.</w:t>
+      </w:r>
+    </w:p>
+    <w:p>
+      <w:pPr>
+        <w:pStyle w:val="NoSpacing"/>
+        <w:spacing w:line="360" w:lineRule="auto"/>
+        <w:ind w:left="540"/>
+        <w:jc w:val="both"/>
+        <w:rPr>
+          <w:rFonts w:ascii="Times New Roman" w:hAnsi="Times New Roman" w:cs="Times New Roman"/>
+          <w:sz w:val="24"/>
+          <w:szCs w:val="24"/>
+        </w:rPr>
+      </w:pPr>
+      <w:r>
+        <w:rPr>
+          <w:rFonts w:ascii="Times New Roman" w:hAnsi="Times New Roman" w:cs="Times New Roman"/>
+          <w:sz w:val="24"/>
+          <w:szCs w:val="24"/>
+        </w:rPr>
+        <w:t xml:space="preserve">Harga saham setiap waktu dapat berubah-ubah tergantung pada besarnya penawaran dan permintaan investor akan saham tersebut. Faktor-faktor yang dapat memengaruhi naik turunnya harga saham suatu perusahaan adalah faktor internal dan faktor eksternal perusahaan tersebut. Penelitian ini menggunakan faktor internal perusahaan yang tercermin dalam laporan keuangan perusahaan. Faktor internal perusahaan yang digunakan berupa rasio-rasio keuangan seperti </w:t>
+      </w:r>
+      <w:r>
+        <w:rPr>
+          <w:rFonts w:ascii="Times New Roman" w:hAnsi="Times New Roman" w:cs="Times New Roman"/>
+          <w:i/>
+          <w:sz w:val="24"/>
+          <w:szCs w:val="24"/>
+        </w:rPr>
+        <w:t>Debt to Equity Ratio</w:t>
+      </w:r>
+      <w:r>
+        <w:rPr>
+          <w:rFonts w:ascii="Times New Roman" w:hAnsi="Times New Roman" w:cs="Times New Roman"/>
+          <w:sz w:val="24"/>
+          <w:szCs w:val="24"/>
+        </w:rPr>
+        <w:t xml:space="preserve"> (DER)</w:t>
+      </w:r>
+      <w:r>
+        <w:rPr>
+          <w:rFonts w:ascii="Times New Roman" w:hAnsi="Times New Roman" w:cs="Times New Roman"/>
+          <w:sz w:val="24"/>
+          <w:szCs w:val="24"/>
+        </w:rPr>
+        <w:t>,</w:t>
+      </w:r>
+      <w:r>
+        <w:rPr>
+          <w:rFonts w:ascii="Times New Roman" w:hAnsi="Times New Roman" w:cs="Times New Roman"/>
+          <w:sz w:val="24"/>
+          <w:szCs w:val="24"/>
+        </w:rPr>
+        <w:t xml:space="preserve"> </w:t>
+      </w:r>
+      <w:r>
+        <w:rPr>
+          <w:rFonts w:ascii="Times New Roman" w:hAnsi="Times New Roman" w:cs="Times New Roman"/>
+          <w:i/>
+          <w:sz w:val="24"/>
+          <w:szCs w:val="24"/>
+        </w:rPr>
+        <w:t>Return on Asset</w:t>
+      </w:r>
+      <w:r>
+        <w:rPr>
+          <w:rFonts w:ascii="Times New Roman" w:hAnsi="Times New Roman" w:cs="Times New Roman"/>
+          <w:sz w:val="24"/>
+          <w:szCs w:val="24"/>
+        </w:rPr>
+        <w:t xml:space="preserve"> </w:t>
+      </w:r>
+      <w:r>
+        <w:rPr>
+          <w:rFonts w:ascii="Times New Roman" w:hAnsi="Times New Roman" w:cs="Times New Roman"/>
+          <w:sz w:val="24"/>
+          <w:szCs w:val="24"/>
+        </w:rPr>
+        <w:t>(ROA)</w:t>
+      </w:r>
+      <w:r>
+        <w:rPr>
+          <w:rFonts w:ascii="Times New Roman" w:hAnsi="Times New Roman" w:cs="Times New Roman"/>
+          <w:sz w:val="24"/>
+          <w:szCs w:val="24"/>
+        </w:rPr>
+        <w:t>,</w:t>
+      </w:r>
+      <w:r>
+        <w:rPr>
+          <w:rFonts w:ascii="Times New Roman" w:hAnsi="Times New Roman" w:cs="Times New Roman"/>
+          <w:sz w:val="24"/>
+          <w:szCs w:val="24"/>
+        </w:rPr>
+        <w:t xml:space="preserve"> dan </w:t>
+      </w:r>
+      <w:r>
+        <w:rPr>
+          <w:rFonts w:ascii="Times New Roman" w:hAnsi="Times New Roman" w:cs="Times New Roman"/>
+          <w:i/>
+          <w:sz w:val="24"/>
+          <w:szCs w:val="24"/>
+        </w:rPr>
+        <w:t>Net Profit Margin</w:t>
+      </w:r>
+      <w:r>
+        <w:rPr>
+          <w:rFonts w:ascii="Times New Roman" w:hAnsi="Times New Roman" w:cs="Times New Roman"/>
+          <w:sz w:val="24"/>
+          <w:szCs w:val="24"/>
+        </w:rPr>
+        <w:t xml:space="preserve"> (NPM)</w:t>
+      </w:r>
+      <w:r>
+        <w:rPr>
+          <w:rFonts w:ascii="Times New Roman" w:hAnsi="Times New Roman" w:cs="Times New Roman"/>
+          <w:sz w:val="24"/>
+          <w:szCs w:val="24"/>
+        </w:rPr>
+        <w:t>.</w:t>
+      </w:r>
+    </w:p>
+    <w:p>
+      <w:pPr>
+        <w:pStyle w:val="NoSpacing"/>
+        <w:spacing w:line="360" w:lineRule="auto"/>
+        <w:ind w:left="18"/>
+        <w:jc w:val="both"/>
+        <w:rPr>
+          <w:rFonts w:ascii="Times New Roman" w:hAnsi="Times New Roman" w:cs="Times New Roman"/>
+          <w:sz w:val="24"/>
+          <w:szCs w:val="24"/>
+        </w:rPr>
+      </w:pPr>
     </w:p>
     <w:p>
       <w:pPr>
@@ -110,15 +644,18 @@
         </w:numPr>
         <w:spacing w:line="360" w:lineRule="auto"/>
         <w:ind w:left="540" w:hanging="522"/>
-        <w:rPr>
-          <w:rFonts w:ascii="Times New Roman" w:hAnsi="Times New Roman" w:cs="Times New Roman"/>
-          <w:sz w:val="24"/>
-          <w:szCs w:val="24"/>
-        </w:rPr>
-      </w:pPr>
-      <w:r>
-        <w:rPr>
-          <w:rFonts w:ascii="Times New Roman" w:hAnsi="Times New Roman" w:cs="Times New Roman"/>
+        <w:jc w:val="both"/>
+        <w:rPr>
+          <w:rFonts w:ascii="Times New Roman" w:hAnsi="Times New Roman" w:cs="Times New Roman"/>
+          <w:b/>
+          <w:sz w:val="24"/>
+          <w:szCs w:val="24"/>
+        </w:rPr>
+      </w:pPr>
+      <w:r>
+        <w:rPr>
+          <w:rFonts w:ascii="Times New Roman" w:hAnsi="Times New Roman" w:cs="Times New Roman"/>
+          <w:b/>
           <w:sz w:val="24"/>
           <w:szCs w:val="24"/>
         </w:rPr>
@@ -127,6 +664,7 @@
       <w:r>
         <w:rPr>
           <w:rFonts w:ascii="Times New Roman" w:hAnsi="Times New Roman" w:cs="Times New Roman"/>
+          <w:b/>
           <w:sz w:val="24"/>
           <w:szCs w:val="24"/>
         </w:rPr>
@@ -135,11 +673,25 @@
       <w:r>
         <w:rPr>
           <w:rFonts w:ascii="Times New Roman" w:hAnsi="Times New Roman" w:cs="Times New Roman"/>
+          <w:b/>
           <w:sz w:val="24"/>
           <w:szCs w:val="24"/>
         </w:rPr>
         <w:t>asalah</w:t>
       </w:r>
+    </w:p>
+    <w:p>
+      <w:pPr>
+        <w:pStyle w:val="NoSpacing"/>
+        <w:spacing w:line="360" w:lineRule="auto"/>
+        <w:ind w:left="540"/>
+        <w:jc w:val="both"/>
+        <w:rPr>
+          <w:rFonts w:ascii="Times New Roman" w:hAnsi="Times New Roman" w:cs="Times New Roman"/>
+          <w:sz w:val="24"/>
+          <w:szCs w:val="24"/>
+        </w:rPr>
+      </w:pPr>
     </w:p>
     <w:p>
       <w:pPr>
@@ -150,15 +702,18 @@
         </w:numPr>
         <w:spacing w:line="360" w:lineRule="auto"/>
         <w:ind w:left="540" w:hanging="522"/>
-        <w:rPr>
-          <w:rFonts w:ascii="Times New Roman" w:hAnsi="Times New Roman" w:cs="Times New Roman"/>
-          <w:sz w:val="24"/>
-          <w:szCs w:val="24"/>
-        </w:rPr>
-      </w:pPr>
-      <w:r>
-        <w:rPr>
-          <w:rFonts w:ascii="Times New Roman" w:hAnsi="Times New Roman" w:cs="Times New Roman"/>
+        <w:jc w:val="both"/>
+        <w:rPr>
+          <w:rFonts w:ascii="Times New Roman" w:hAnsi="Times New Roman" w:cs="Times New Roman"/>
+          <w:b/>
+          <w:sz w:val="24"/>
+          <w:szCs w:val="24"/>
+        </w:rPr>
+      </w:pPr>
+      <w:r>
+        <w:rPr>
+          <w:rFonts w:ascii="Times New Roman" w:hAnsi="Times New Roman" w:cs="Times New Roman"/>
+          <w:b/>
           <w:sz w:val="24"/>
           <w:szCs w:val="24"/>
         </w:rPr>
@@ -167,6 +722,7 @@
       <w:r>
         <w:rPr>
           <w:rFonts w:ascii="Times New Roman" w:hAnsi="Times New Roman" w:cs="Times New Roman"/>
+          <w:b/>
           <w:sz w:val="24"/>
           <w:szCs w:val="24"/>
         </w:rPr>
@@ -175,11 +731,128 @@
       <w:r>
         <w:rPr>
           <w:rFonts w:ascii="Times New Roman" w:hAnsi="Times New Roman" w:cs="Times New Roman"/>
+          <w:b/>
           <w:sz w:val="24"/>
           <w:szCs w:val="24"/>
         </w:rPr>
         <w:t>asalah</w:t>
       </w:r>
+    </w:p>
+    <w:p>
+      <w:pPr>
+        <w:pStyle w:val="NoSpacing"/>
+        <w:spacing w:line="360" w:lineRule="auto"/>
+        <w:ind w:left="540"/>
+        <w:jc w:val="both"/>
+        <w:rPr>
+          <w:rFonts w:ascii="Times New Roman" w:hAnsi="Times New Roman" w:cs="Times New Roman"/>
+          <w:sz w:val="24"/>
+          <w:szCs w:val="24"/>
+        </w:rPr>
+      </w:pPr>
+      <w:r>
+        <w:rPr>
+          <w:rFonts w:ascii="Times New Roman" w:hAnsi="Times New Roman" w:cs="Times New Roman"/>
+          <w:sz w:val="24"/>
+          <w:szCs w:val="24"/>
+        </w:rPr>
+        <w:t>Berdasarkan latar belakang yang telah diuraikan di atas, maka hasil penelitian ini akan menjawab permasalahan sebagai berikut:</w:t>
+      </w:r>
+    </w:p>
+    <w:p>
+      <w:pPr>
+        <w:pStyle w:val="NoSpacing"/>
+        <w:numPr>
+          <w:ilvl w:val="0"/>
+          <w:numId w:val="4"/>
+        </w:numPr>
+        <w:spacing w:line="360" w:lineRule="auto"/>
+        <w:ind w:left="900"/>
+        <w:jc w:val="both"/>
+        <w:rPr>
+          <w:rFonts w:ascii="Times New Roman" w:hAnsi="Times New Roman" w:cs="Times New Roman"/>
+          <w:sz w:val="24"/>
+          <w:szCs w:val="24"/>
+        </w:rPr>
+      </w:pPr>
+      <w:r>
+        <w:rPr>
+          <w:rFonts w:ascii="Times New Roman" w:hAnsi="Times New Roman" w:cs="Times New Roman"/>
+          <w:sz w:val="24"/>
+          <w:szCs w:val="24"/>
+        </w:rPr>
+        <w:t xml:space="preserve">Apakah </w:t>
+      </w:r>
+      <w:r>
+        <w:rPr>
+          <w:rFonts w:ascii="Times New Roman" w:hAnsi="Times New Roman" w:cs="Times New Roman"/>
+          <w:sz w:val="24"/>
+          <w:szCs w:val="24"/>
+        </w:rPr>
+        <w:t>NPM</w:t>
+      </w:r>
+      <w:r>
+        <w:rPr>
+          <w:rFonts w:ascii="Times New Roman" w:hAnsi="Times New Roman" w:cs="Times New Roman"/>
+          <w:sz w:val="24"/>
+          <w:szCs w:val="24"/>
+        </w:rPr>
+        <w:t>, DER, dan ROA memberikan pengaruh yang signifikan secara simultan terhadap harga saham perusahaan semen yang terdaftar di Bursa Efek Indonesia untuk periode 2014-2018?</w:t>
+      </w:r>
+    </w:p>
+    <w:p>
+      <w:pPr>
+        <w:pStyle w:val="NoSpacing"/>
+        <w:numPr>
+          <w:ilvl w:val="0"/>
+          <w:numId w:val="4"/>
+        </w:numPr>
+        <w:spacing w:line="360" w:lineRule="auto"/>
+        <w:ind w:left="900"/>
+        <w:jc w:val="both"/>
+        <w:rPr>
+          <w:rFonts w:ascii="Times New Roman" w:hAnsi="Times New Roman" w:cs="Times New Roman"/>
+          <w:sz w:val="24"/>
+          <w:szCs w:val="24"/>
+        </w:rPr>
+      </w:pPr>
+      <w:r>
+        <w:rPr>
+          <w:rFonts w:ascii="Times New Roman" w:hAnsi="Times New Roman" w:cs="Times New Roman"/>
+          <w:sz w:val="24"/>
+          <w:szCs w:val="24"/>
+        </w:rPr>
+        <w:t xml:space="preserve">Apakah </w:t>
+      </w:r>
+      <w:r>
+        <w:rPr>
+          <w:rFonts w:ascii="Times New Roman" w:hAnsi="Times New Roman" w:cs="Times New Roman"/>
+          <w:sz w:val="24"/>
+          <w:szCs w:val="24"/>
+        </w:rPr>
+        <w:t>NPM</w:t>
+      </w:r>
+      <w:r>
+        <w:rPr>
+          <w:rFonts w:ascii="Times New Roman" w:hAnsi="Times New Roman" w:cs="Times New Roman"/>
+          <w:sz w:val="24"/>
+          <w:szCs w:val="24"/>
+        </w:rPr>
+        <w:t>, DER, dan ROA memberikan pengaruh yang signifikan secara parsial terhadap harga saham perusahaan semen yang terdaftar di Bursa Efek Indonesia untuk periode 2014-2018?</w:t>
+      </w:r>
+    </w:p>
+    <w:p>
+      <w:pPr>
+        <w:pStyle w:val="NoSpacing"/>
+        <w:spacing w:line="360" w:lineRule="auto"/>
+        <w:ind w:left="540"/>
+        <w:jc w:val="both"/>
+        <w:rPr>
+          <w:rFonts w:ascii="Times New Roman" w:hAnsi="Times New Roman" w:cs="Times New Roman"/>
+          <w:sz w:val="24"/>
+          <w:szCs w:val="24"/>
+        </w:rPr>
+      </w:pPr>
     </w:p>
     <w:p>
       <w:pPr>
@@ -190,15 +863,18 @@
         </w:numPr>
         <w:spacing w:line="360" w:lineRule="auto"/>
         <w:ind w:left="540" w:hanging="522"/>
-        <w:rPr>
-          <w:rFonts w:ascii="Times New Roman" w:hAnsi="Times New Roman" w:cs="Times New Roman"/>
-          <w:sz w:val="24"/>
-          <w:szCs w:val="24"/>
-        </w:rPr>
-      </w:pPr>
-      <w:r>
-        <w:rPr>
-          <w:rFonts w:ascii="Times New Roman" w:hAnsi="Times New Roman" w:cs="Times New Roman"/>
+        <w:jc w:val="both"/>
+        <w:rPr>
+          <w:rFonts w:ascii="Times New Roman" w:hAnsi="Times New Roman" w:cs="Times New Roman"/>
+          <w:b/>
+          <w:sz w:val="24"/>
+          <w:szCs w:val="24"/>
+        </w:rPr>
+      </w:pPr>
+      <w:r>
+        <w:rPr>
+          <w:rFonts w:ascii="Times New Roman" w:hAnsi="Times New Roman" w:cs="Times New Roman"/>
+          <w:b/>
           <w:sz w:val="24"/>
           <w:szCs w:val="24"/>
         </w:rPr>
@@ -207,6 +883,7 @@
       <w:r>
         <w:rPr>
           <w:rFonts w:ascii="Times New Roman" w:hAnsi="Times New Roman" w:cs="Times New Roman"/>
+          <w:b/>
           <w:sz w:val="24"/>
           <w:szCs w:val="24"/>
         </w:rPr>
@@ -215,11 +892,184 @@
       <w:r>
         <w:rPr>
           <w:rFonts w:ascii="Times New Roman" w:hAnsi="Times New Roman" w:cs="Times New Roman"/>
+          <w:b/>
           <w:sz w:val="24"/>
           <w:szCs w:val="24"/>
         </w:rPr>
         <w:t>enelitian</w:t>
       </w:r>
+    </w:p>
+    <w:p>
+      <w:pPr>
+        <w:pStyle w:val="NoSpacing"/>
+        <w:spacing w:line="360" w:lineRule="auto"/>
+        <w:ind w:left="540"/>
+        <w:jc w:val="both"/>
+        <w:rPr>
+          <w:rFonts w:ascii="Times New Roman" w:hAnsi="Times New Roman" w:cs="Times New Roman"/>
+          <w:sz w:val="24"/>
+          <w:szCs w:val="24"/>
+        </w:rPr>
+      </w:pPr>
+      <w:r>
+        <w:rPr>
+          <w:rFonts w:ascii="Times New Roman" w:hAnsi="Times New Roman" w:cs="Times New Roman"/>
+          <w:sz w:val="24"/>
+          <w:szCs w:val="24"/>
+        </w:rPr>
+        <w:t>Sesuai dengan rumusan masalah yang diajukan, maka p</w:t>
+      </w:r>
+      <w:r>
+        <w:rPr>
+          <w:rFonts w:ascii="Times New Roman" w:hAnsi="Times New Roman" w:cs="Times New Roman"/>
+          <w:sz w:val="24"/>
+          <w:szCs w:val="24"/>
+        </w:rPr>
+        <w:t>enelitian ini dilakukan</w:t>
+      </w:r>
+      <w:r>
+        <w:rPr>
+          <w:rFonts w:ascii="Times New Roman" w:hAnsi="Times New Roman" w:cs="Times New Roman"/>
+          <w:sz w:val="24"/>
+          <w:szCs w:val="24"/>
+        </w:rPr>
+        <w:t xml:space="preserve"> dengan tujuan</w:t>
+      </w:r>
+      <w:r>
+        <w:rPr>
+          <w:rFonts w:ascii="Times New Roman" w:hAnsi="Times New Roman" w:cs="Times New Roman"/>
+          <w:sz w:val="24"/>
+          <w:szCs w:val="24"/>
+        </w:rPr>
+        <w:t xml:space="preserve"> untuk menjawab permasalahan sebagai berikut:</w:t>
+      </w:r>
+    </w:p>
+    <w:p>
+      <w:pPr>
+        <w:pStyle w:val="NoSpacing"/>
+        <w:numPr>
+          <w:ilvl w:val="0"/>
+          <w:numId w:val="5"/>
+        </w:numPr>
+        <w:spacing w:line="360" w:lineRule="auto"/>
+        <w:ind w:left="900"/>
+        <w:jc w:val="both"/>
+        <w:rPr>
+          <w:rFonts w:ascii="Times New Roman" w:hAnsi="Times New Roman" w:cs="Times New Roman"/>
+          <w:sz w:val="24"/>
+          <w:szCs w:val="24"/>
+        </w:rPr>
+      </w:pPr>
+      <w:r>
+        <w:rPr>
+          <w:rFonts w:ascii="Times New Roman" w:hAnsi="Times New Roman" w:cs="Times New Roman"/>
+          <w:sz w:val="24"/>
+          <w:szCs w:val="24"/>
+        </w:rPr>
+        <w:t>Untuk mengetahui dan menganalisis signifikan secara simultan pengaruh  DER</w:t>
+      </w:r>
+      <w:r>
+        <w:rPr>
+          <w:rFonts w:ascii="Times New Roman" w:hAnsi="Times New Roman" w:cs="Times New Roman"/>
+          <w:sz w:val="24"/>
+          <w:szCs w:val="24"/>
+        </w:rPr>
+        <w:t>, ROA</w:t>
+      </w:r>
+      <w:r>
+        <w:rPr>
+          <w:rFonts w:ascii="Times New Roman" w:hAnsi="Times New Roman" w:cs="Times New Roman"/>
+          <w:sz w:val="24"/>
+          <w:szCs w:val="24"/>
+        </w:rPr>
+        <w:t xml:space="preserve">, dan </w:t>
+      </w:r>
+      <w:r>
+        <w:rPr>
+          <w:rFonts w:ascii="Times New Roman" w:hAnsi="Times New Roman" w:cs="Times New Roman"/>
+          <w:sz w:val="24"/>
+          <w:szCs w:val="24"/>
+        </w:rPr>
+        <w:t>NPM</w:t>
+      </w:r>
+      <w:r>
+        <w:rPr>
+          <w:rFonts w:ascii="Times New Roman" w:hAnsi="Times New Roman" w:cs="Times New Roman"/>
+          <w:sz w:val="24"/>
+          <w:szCs w:val="24"/>
+        </w:rPr>
+        <w:t xml:space="preserve"> terhadap harga saham yang terdaftar di Bursa Efek Indonesia untuk periode 2014-2018</w:t>
+      </w:r>
+      <w:r>
+        <w:rPr>
+          <w:rFonts w:ascii="Times New Roman" w:hAnsi="Times New Roman" w:cs="Times New Roman"/>
+          <w:sz w:val="24"/>
+          <w:szCs w:val="24"/>
+        </w:rPr>
+        <w:t>.</w:t>
+      </w:r>
+    </w:p>
+    <w:p>
+      <w:pPr>
+        <w:pStyle w:val="NoSpacing"/>
+        <w:numPr>
+          <w:ilvl w:val="0"/>
+          <w:numId w:val="5"/>
+        </w:numPr>
+        <w:spacing w:line="360" w:lineRule="auto"/>
+        <w:ind w:left="900"/>
+        <w:jc w:val="both"/>
+        <w:rPr>
+          <w:rFonts w:ascii="Times New Roman" w:hAnsi="Times New Roman" w:cs="Times New Roman"/>
+          <w:sz w:val="24"/>
+          <w:szCs w:val="24"/>
+        </w:rPr>
+      </w:pPr>
+      <w:r>
+        <w:rPr>
+          <w:rFonts w:ascii="Times New Roman" w:hAnsi="Times New Roman" w:cs="Times New Roman"/>
+          <w:sz w:val="24"/>
+          <w:szCs w:val="24"/>
+        </w:rPr>
+        <w:t>Untuk mengetahui dan menganalisis signifikan secara parsial pengaruh  DER, ROA</w:t>
+      </w:r>
+      <w:r>
+        <w:rPr>
+          <w:rFonts w:ascii="Times New Roman" w:hAnsi="Times New Roman" w:cs="Times New Roman"/>
+          <w:sz w:val="24"/>
+          <w:szCs w:val="24"/>
+        </w:rPr>
+        <w:t>, dan NPM</w:t>
+      </w:r>
+      <w:r>
+        <w:rPr>
+          <w:rFonts w:ascii="Times New Roman" w:hAnsi="Times New Roman" w:cs="Times New Roman"/>
+          <w:sz w:val="24"/>
+          <w:szCs w:val="24"/>
+        </w:rPr>
+        <w:t xml:space="preserve"> terhadap harga saham yang terdaftar di Bursa Efek Indonesia untuk periode 2014-2018</w:t>
+      </w:r>
+      <w:r>
+        <w:rPr>
+          <w:rFonts w:ascii="Times New Roman" w:hAnsi="Times New Roman" w:cs="Times New Roman"/>
+          <w:sz w:val="24"/>
+          <w:szCs w:val="24"/>
+        </w:rPr>
+        <w:t>.</w:t>
+      </w:r>
+    </w:p>
+    <w:p>
+      <w:pPr>
+        <w:pStyle w:val="NoSpacing"/>
+        <w:spacing w:line="360" w:lineRule="auto"/>
+        <w:ind w:left="540"/>
+        <w:jc w:val="both"/>
+        <w:rPr>
+          <w:rFonts w:ascii="Times New Roman" w:hAnsi="Times New Roman" w:cs="Times New Roman"/>
+          <w:sz w:val="24"/>
+          <w:szCs w:val="24"/>
+        </w:rPr>
+      </w:pPr>
     </w:p>
     <w:p>
       <w:pPr>
@@ -230,15 +1080,18 @@
         </w:numPr>
         <w:spacing w:line="360" w:lineRule="auto"/>
         <w:ind w:left="540" w:hanging="522"/>
-        <w:rPr>
-          <w:rFonts w:ascii="Times New Roman" w:hAnsi="Times New Roman" w:cs="Times New Roman"/>
-          <w:sz w:val="24"/>
-          <w:szCs w:val="24"/>
-        </w:rPr>
-      </w:pPr>
-      <w:r>
-        <w:rPr>
-          <w:rFonts w:ascii="Times New Roman" w:hAnsi="Times New Roman" w:cs="Times New Roman"/>
+        <w:jc w:val="both"/>
+        <w:rPr>
+          <w:rFonts w:ascii="Times New Roman" w:hAnsi="Times New Roman" w:cs="Times New Roman"/>
+          <w:b/>
+          <w:sz w:val="24"/>
+          <w:szCs w:val="24"/>
+        </w:rPr>
+      </w:pPr>
+      <w:r>
+        <w:rPr>
+          <w:rFonts w:ascii="Times New Roman" w:hAnsi="Times New Roman" w:cs="Times New Roman"/>
+          <w:b/>
           <w:sz w:val="24"/>
           <w:szCs w:val="24"/>
         </w:rPr>
@@ -247,6 +1100,7 @@
       <w:r>
         <w:rPr>
           <w:rFonts w:ascii="Times New Roman" w:hAnsi="Times New Roman" w:cs="Times New Roman"/>
+          <w:b/>
           <w:sz w:val="24"/>
           <w:szCs w:val="24"/>
         </w:rPr>
@@ -262,20 +1116,78 @@
         </w:numPr>
         <w:spacing w:line="360" w:lineRule="auto"/>
         <w:ind w:left="1260" w:hanging="720"/>
-        <w:rPr>
-          <w:rFonts w:ascii="Times New Roman" w:hAnsi="Times New Roman" w:cs="Times New Roman"/>
-          <w:sz w:val="24"/>
-          <w:szCs w:val="24"/>
-        </w:rPr>
-      </w:pPr>
-      <w:r>
-        <w:rPr>
-          <w:rFonts w:ascii="Times New Roman" w:hAnsi="Times New Roman" w:cs="Times New Roman"/>
+        <w:jc w:val="both"/>
+        <w:rPr>
+          <w:rFonts w:ascii="Times New Roman" w:hAnsi="Times New Roman" w:cs="Times New Roman"/>
+          <w:b/>
+          <w:sz w:val="24"/>
+          <w:szCs w:val="24"/>
+        </w:rPr>
+      </w:pPr>
+      <w:r>
+        <w:rPr>
+          <w:rFonts w:ascii="Times New Roman" w:hAnsi="Times New Roman" w:cs="Times New Roman"/>
+          <w:b/>
           <w:sz w:val="24"/>
           <w:szCs w:val="24"/>
         </w:rPr>
         <w:t>Bagi Peneliti</w:t>
       </w:r>
+    </w:p>
+    <w:p>
+      <w:pPr>
+        <w:pStyle w:val="NoSpacing"/>
+        <w:spacing w:line="360" w:lineRule="auto"/>
+        <w:ind w:left="1260"/>
+        <w:jc w:val="both"/>
+        <w:rPr>
+          <w:rFonts w:ascii="Times New Roman" w:hAnsi="Times New Roman" w:cs="Times New Roman"/>
+          <w:color w:val="000000" w:themeColor="text1"/>
+          <w:sz w:val="24"/>
+          <w:szCs w:val="24"/>
+          <w14:textOutline w14:w="0" w14:cap="flat" w14:cmpd="sng" w14:algn="ctr">
+            <w14:noFill/>
+            <w14:prstDash w14:val="solid"/>
+            <w14:round/>
+          </w14:textOutline>
+        </w:rPr>
+      </w:pPr>
+      <w:r>
+        <w:rPr>
+          <w:rFonts w:ascii="Times New Roman" w:hAnsi="Times New Roman" w:cs="Times New Roman"/>
+          <w:sz w:val="24"/>
+          <w:szCs w:val="24"/>
+        </w:rPr>
+        <w:t xml:space="preserve">Hasil penelitian ini </w:t>
+      </w:r>
+      <w:r>
+        <w:rPr>
+          <w:rFonts w:ascii="Times New Roman" w:hAnsi="Times New Roman" w:cs="Times New Roman"/>
+          <w:color w:val="000000" w:themeColor="text1"/>
+          <w:sz w:val="24"/>
+          <w:szCs w:val="24"/>
+          <w14:textOutline w14:w="0" w14:cap="flat" w14:cmpd="sng" w14:algn="ctr">
+            <w14:noFill/>
+            <w14:prstDash w14:val="solid"/>
+            <w14:round/>
+          </w14:textOutline>
+        </w:rPr>
+        <w:t>diharapkan dapat memberikan tambahan pengetahuan dan dapat digunakan sebagai acuan bagi penelitian-penelitian sejenis dan penelitian-penelitian lanjutan.</w:t>
+      </w:r>
+    </w:p>
+    <w:p>
+      <w:pPr>
+        <w:pStyle w:val="NoSpacing"/>
+        <w:spacing w:line="360" w:lineRule="auto"/>
+        <w:ind w:left="1260"/>
+        <w:jc w:val="both"/>
+        <w:rPr>
+          <w:rFonts w:ascii="Times New Roman" w:hAnsi="Times New Roman" w:cs="Times New Roman"/>
+          <w:b/>
+          <w:sz w:val="24"/>
+          <w:szCs w:val="24"/>
+        </w:rPr>
+      </w:pPr>
     </w:p>
     <w:p>
       <w:pPr>
@@ -286,20 +1198,65 @@
         </w:numPr>
         <w:spacing w:line="360" w:lineRule="auto"/>
         <w:ind w:left="1260" w:hanging="720"/>
-        <w:rPr>
-          <w:rFonts w:ascii="Times New Roman" w:hAnsi="Times New Roman" w:cs="Times New Roman"/>
-          <w:sz w:val="24"/>
-          <w:szCs w:val="24"/>
-        </w:rPr>
-      </w:pPr>
-      <w:r>
-        <w:rPr>
-          <w:rFonts w:ascii="Times New Roman" w:hAnsi="Times New Roman" w:cs="Times New Roman"/>
+        <w:jc w:val="both"/>
+        <w:rPr>
+          <w:rFonts w:ascii="Times New Roman" w:hAnsi="Times New Roman" w:cs="Times New Roman"/>
+          <w:b/>
+          <w:sz w:val="24"/>
+          <w:szCs w:val="24"/>
+        </w:rPr>
+      </w:pPr>
+      <w:r>
+        <w:rPr>
+          <w:rFonts w:ascii="Times New Roman" w:hAnsi="Times New Roman" w:cs="Times New Roman"/>
+          <w:b/>
           <w:sz w:val="24"/>
           <w:szCs w:val="24"/>
         </w:rPr>
         <w:t>Bagi Pembaca</w:t>
       </w:r>
+    </w:p>
+    <w:p>
+      <w:pPr>
+        <w:pStyle w:val="NoSpacing"/>
+        <w:spacing w:line="360" w:lineRule="auto"/>
+        <w:ind w:left="1260"/>
+        <w:jc w:val="both"/>
+        <w:rPr>
+          <w:rFonts w:ascii="Times New Roman" w:hAnsi="Times New Roman" w:cs="Times New Roman"/>
+          <w:b/>
+          <w:sz w:val="24"/>
+          <w:szCs w:val="24"/>
+        </w:rPr>
+      </w:pPr>
+      <w:r>
+        <w:rPr>
+          <w:rFonts w:ascii="Times New Roman" w:hAnsi="Times New Roman" w:cs="Times New Roman"/>
+          <w:color w:val="000000" w:themeColor="text1"/>
+          <w:sz w:val="24"/>
+          <w:szCs w:val="24"/>
+          <w14:textOutline w14:w="0" w14:cap="flat" w14:cmpd="sng" w14:algn="ctr">
+            <w14:noFill/>
+            <w14:prstDash w14:val="solid"/>
+            <w14:round/>
+          </w14:textOutline>
+        </w:rPr>
+        <w:t>Hasil penelitian ini diharapkan dapat menambah pengetahuan dan memberikan informasi serta sebagai bahan pertimbangan dalam melakukan pengambilan keputusan untuk berinvestasi di pasar modal.</w:t>
+      </w:r>
+    </w:p>
+    <w:p>
+      <w:pPr>
+        <w:pStyle w:val="NoSpacing"/>
+        <w:spacing w:line="360" w:lineRule="auto"/>
+        <w:ind w:left="1260"/>
+        <w:jc w:val="both"/>
+        <w:rPr>
+          <w:rFonts w:ascii="Times New Roman" w:hAnsi="Times New Roman" w:cs="Times New Roman"/>
+          <w:b/>
+          <w:sz w:val="24"/>
+          <w:szCs w:val="24"/>
+        </w:rPr>
+      </w:pPr>
     </w:p>
     <w:p>
       <w:pPr>
@@ -310,15 +1267,18 @@
         </w:numPr>
         <w:spacing w:line="360" w:lineRule="auto"/>
         <w:ind w:left="1260" w:hanging="720"/>
-        <w:rPr>
-          <w:rFonts w:ascii="Times New Roman" w:hAnsi="Times New Roman" w:cs="Times New Roman"/>
-          <w:sz w:val="24"/>
-          <w:szCs w:val="24"/>
-        </w:rPr>
-      </w:pPr>
-      <w:r>
-        <w:rPr>
-          <w:rFonts w:ascii="Times New Roman" w:hAnsi="Times New Roman" w:cs="Times New Roman"/>
+        <w:jc w:val="both"/>
+        <w:rPr>
+          <w:rFonts w:ascii="Times New Roman" w:hAnsi="Times New Roman" w:cs="Times New Roman"/>
+          <w:b/>
+          <w:sz w:val="24"/>
+          <w:szCs w:val="24"/>
+        </w:rPr>
+      </w:pPr>
+      <w:r>
+        <w:rPr>
+          <w:rFonts w:ascii="Times New Roman" w:hAnsi="Times New Roman" w:cs="Times New Roman"/>
+          <w:b/>
           <w:sz w:val="24"/>
           <w:szCs w:val="24"/>
         </w:rPr>
@@ -329,7 +1289,48 @@
       <w:pPr>
         <w:pStyle w:val="NoSpacing"/>
         <w:spacing w:line="360" w:lineRule="auto"/>
+        <w:ind w:left="1260"/>
+        <w:jc w:val="both"/>
+        <w:rPr>
+          <w:rFonts w:ascii="Times New Roman" w:hAnsi="Times New Roman" w:cs="Times New Roman"/>
+          <w:b/>
+          <w:sz w:val="24"/>
+          <w:szCs w:val="24"/>
+        </w:rPr>
+      </w:pPr>
+      <w:r>
+        <w:rPr>
+          <w:rFonts w:ascii="Times New Roman" w:hAnsi="Times New Roman" w:cs="Times New Roman"/>
+          <w:sz w:val="24"/>
+          <w:szCs w:val="24"/>
+        </w:rPr>
+        <w:t xml:space="preserve">Hasil penelitian ini diharapkan dapat dijadikan sebagai masukan </w:t>
+      </w:r>
+      <w:r>
+        <w:rPr>
+          <w:rFonts w:ascii="Times New Roman" w:hAnsi="Times New Roman" w:cs="Times New Roman"/>
+          <w:sz w:val="24"/>
+          <w:szCs w:val="24"/>
+        </w:rPr>
+        <w:t xml:space="preserve">dan pertimbangan dalam rangka pengambilan keputusan </w:t>
+      </w:r>
+      <w:r>
+        <w:rPr>
+          <w:rFonts w:ascii="Times New Roman" w:hAnsi="Times New Roman" w:cs="Times New Roman"/>
+          <w:sz w:val="24"/>
+          <w:szCs w:val="24"/>
+        </w:rPr>
+        <w:t>bagi perusahaan untuk meningkatkan kinerja keuangannya.</w:t>
+      </w:r>
+      <w:bookmarkStart w:id="0" w:name="_GoBack"/>
+      <w:bookmarkEnd w:id="0"/>
+    </w:p>
+    <w:p>
+      <w:pPr>
+        <w:pStyle w:val="NoSpacing"/>
+        <w:spacing w:line="360" w:lineRule="auto"/>
         <w:ind w:left="540" w:hanging="522"/>
+        <w:jc w:val="both"/>
         <w:rPr>
           <w:rFonts w:ascii="Times New Roman" w:hAnsi="Times New Roman" w:cs="Times New Roman"/>
           <w:sz w:val="24"/>
@@ -436,6 +1437,230 @@
     </w:lvl>
   </w:abstractNum>
   <w:abstractNum w:abstractNumId="1">
+    <w:nsid w:val="2F643F6B"/>
+    <w:multiLevelType w:val="hybridMultilevel"/>
+    <w:tmpl w:val="446AF6C2"/>
+    <w:lvl w:ilvl="0" w:tplc="0F7C70CA">
+      <w:numFmt w:val="bullet"/>
+      <w:lvlText w:val="-"/>
+      <w:lvlJc w:val="left"/>
+      <w:pPr>
+        <w:ind w:left="720" w:hanging="360"/>
+      </w:pPr>
+      <w:rPr>
+        <w:rFonts w:ascii="Times New Roman" w:eastAsiaTheme="minorHAnsi" w:hAnsi="Times New Roman" w:cs="Times New Roman" w:hint="default"/>
+      </w:rPr>
+    </w:lvl>
+    <w:lvl w:ilvl="1" w:tplc="04210003" w:tentative="1">
+      <w:start w:val="1"/>
+      <w:numFmt w:val="bullet"/>
+      <w:lvlText w:val="o"/>
+      <w:lvlJc w:val="left"/>
+      <w:pPr>
+        <w:ind w:left="1440" w:hanging="360"/>
+      </w:pPr>
+      <w:rPr>
+        <w:rFonts w:ascii="Courier New" w:hAnsi="Courier New" w:cs="Courier New" w:hint="default"/>
+      </w:rPr>
+    </w:lvl>
+    <w:lvl w:ilvl="2" w:tplc="04210005" w:tentative="1">
+      <w:start w:val="1"/>
+      <w:numFmt w:val="bullet"/>
+      <w:lvlText w:val=""/>
+      <w:lvlJc w:val="left"/>
+      <w:pPr>
+        <w:ind w:left="2160" w:hanging="360"/>
+      </w:pPr>
+      <w:rPr>
+        <w:rFonts w:ascii="Wingdings" w:hAnsi="Wingdings" w:hint="default"/>
+      </w:rPr>
+    </w:lvl>
+    <w:lvl w:ilvl="3" w:tplc="04210001" w:tentative="1">
+      <w:start w:val="1"/>
+      <w:numFmt w:val="bullet"/>
+      <w:lvlText w:val=""/>
+      <w:lvlJc w:val="left"/>
+      <w:pPr>
+        <w:ind w:left="2880" w:hanging="360"/>
+      </w:pPr>
+      <w:rPr>
+        <w:rFonts w:ascii="Symbol" w:hAnsi="Symbol" w:hint="default"/>
+      </w:rPr>
+    </w:lvl>
+    <w:lvl w:ilvl="4" w:tplc="04210003" w:tentative="1">
+      <w:start w:val="1"/>
+      <w:numFmt w:val="bullet"/>
+      <w:lvlText w:val="o"/>
+      <w:lvlJc w:val="left"/>
+      <w:pPr>
+        <w:ind w:left="3600" w:hanging="360"/>
+      </w:pPr>
+      <w:rPr>
+        <w:rFonts w:ascii="Courier New" w:hAnsi="Courier New" w:cs="Courier New" w:hint="default"/>
+      </w:rPr>
+    </w:lvl>
+    <w:lvl w:ilvl="5" w:tplc="04210005" w:tentative="1">
+      <w:start w:val="1"/>
+      <w:numFmt w:val="bullet"/>
+      <w:lvlText w:val=""/>
+      <w:lvlJc w:val="left"/>
+      <w:pPr>
+        <w:ind w:left="4320" w:hanging="360"/>
+      </w:pPr>
+      <w:rPr>
+        <w:rFonts w:ascii="Wingdings" w:hAnsi="Wingdings" w:hint="default"/>
+      </w:rPr>
+    </w:lvl>
+    <w:lvl w:ilvl="6" w:tplc="04210001" w:tentative="1">
+      <w:start w:val="1"/>
+      <w:numFmt w:val="bullet"/>
+      <w:lvlText w:val=""/>
+      <w:lvlJc w:val="left"/>
+      <w:pPr>
+        <w:ind w:left="5040" w:hanging="360"/>
+      </w:pPr>
+      <w:rPr>
+        <w:rFonts w:ascii="Symbol" w:hAnsi="Symbol" w:hint="default"/>
+      </w:rPr>
+    </w:lvl>
+    <w:lvl w:ilvl="7" w:tplc="04210003" w:tentative="1">
+      <w:start w:val="1"/>
+      <w:numFmt w:val="bullet"/>
+      <w:lvlText w:val="o"/>
+      <w:lvlJc w:val="left"/>
+      <w:pPr>
+        <w:ind w:left="5760" w:hanging="360"/>
+      </w:pPr>
+      <w:rPr>
+        <w:rFonts w:ascii="Courier New" w:hAnsi="Courier New" w:cs="Courier New" w:hint="default"/>
+      </w:rPr>
+    </w:lvl>
+    <w:lvl w:ilvl="8" w:tplc="04210005" w:tentative="1">
+      <w:start w:val="1"/>
+      <w:numFmt w:val="bullet"/>
+      <w:lvlText w:val=""/>
+      <w:lvlJc w:val="left"/>
+      <w:pPr>
+        <w:ind w:left="6480" w:hanging="360"/>
+      </w:pPr>
+      <w:rPr>
+        <w:rFonts w:ascii="Wingdings" w:hAnsi="Wingdings" w:hint="default"/>
+      </w:rPr>
+    </w:lvl>
+  </w:abstractNum>
+  <w:abstractNum w:abstractNumId="2">
+    <w:nsid w:val="32580DEC"/>
+    <w:multiLevelType w:val="hybridMultilevel"/>
+    <w:tmpl w:val="705CE24A"/>
+    <w:lvl w:ilvl="0" w:tplc="0F7C70CA">
+      <w:numFmt w:val="bullet"/>
+      <w:lvlText w:val="-"/>
+      <w:lvlJc w:val="left"/>
+      <w:pPr>
+        <w:ind w:left="1980" w:hanging="360"/>
+      </w:pPr>
+      <w:rPr>
+        <w:rFonts w:ascii="Times New Roman" w:eastAsiaTheme="minorHAnsi" w:hAnsi="Times New Roman" w:cs="Times New Roman" w:hint="default"/>
+      </w:rPr>
+    </w:lvl>
+    <w:lvl w:ilvl="1" w:tplc="04090003" w:tentative="1">
+      <w:start w:val="1"/>
+      <w:numFmt w:val="bullet"/>
+      <w:lvlText w:val="o"/>
+      <w:lvlJc w:val="left"/>
+      <w:pPr>
+        <w:ind w:left="2700" w:hanging="360"/>
+      </w:pPr>
+      <w:rPr>
+        <w:rFonts w:ascii="Courier New" w:hAnsi="Courier New" w:cs="Courier New" w:hint="default"/>
+      </w:rPr>
+    </w:lvl>
+    <w:lvl w:ilvl="2" w:tplc="04090005" w:tentative="1">
+      <w:start w:val="1"/>
+      <w:numFmt w:val="bullet"/>
+      <w:lvlText w:val=""/>
+      <w:lvlJc w:val="left"/>
+      <w:pPr>
+        <w:ind w:left="3420" w:hanging="360"/>
+      </w:pPr>
+      <w:rPr>
+        <w:rFonts w:ascii="Wingdings" w:hAnsi="Wingdings" w:hint="default"/>
+      </w:rPr>
+    </w:lvl>
+    <w:lvl w:ilvl="3" w:tplc="04090001" w:tentative="1">
+      <w:start w:val="1"/>
+      <w:numFmt w:val="bullet"/>
+      <w:lvlText w:val=""/>
+      <w:lvlJc w:val="left"/>
+      <w:pPr>
+        <w:ind w:left="4140" w:hanging="360"/>
+      </w:pPr>
+      <w:rPr>
+        <w:rFonts w:ascii="Symbol" w:hAnsi="Symbol" w:hint="default"/>
+      </w:rPr>
+    </w:lvl>
+    <w:lvl w:ilvl="4" w:tplc="04090003" w:tentative="1">
+      <w:start w:val="1"/>
+      <w:numFmt w:val="bullet"/>
+      <w:lvlText w:val="o"/>
+      <w:lvlJc w:val="left"/>
+      <w:pPr>
+        <w:ind w:left="4860" w:hanging="360"/>
+      </w:pPr>
+      <w:rPr>
+        <w:rFonts w:ascii="Courier New" w:hAnsi="Courier New" w:cs="Courier New" w:hint="default"/>
+      </w:rPr>
+    </w:lvl>
+    <w:lvl w:ilvl="5" w:tplc="04090005" w:tentative="1">
+      <w:start w:val="1"/>
+      <w:numFmt w:val="bullet"/>
+      <w:lvlText w:val=""/>
+      <w:lvlJc w:val="left"/>
+      <w:pPr>
+        <w:ind w:left="5580" w:hanging="360"/>
+      </w:pPr>
+      <w:rPr>
+        <w:rFonts w:ascii="Wingdings" w:hAnsi="Wingdings" w:hint="default"/>
+      </w:rPr>
+    </w:lvl>
+    <w:lvl w:ilvl="6" w:tplc="04090001" w:tentative="1">
+      <w:start w:val="1"/>
+      <w:numFmt w:val="bullet"/>
+      <w:lvlText w:val=""/>
+      <w:lvlJc w:val="left"/>
+      <w:pPr>
+        <w:ind w:left="6300" w:hanging="360"/>
+      </w:pPr>
+      <w:rPr>
+        <w:rFonts w:ascii="Symbol" w:hAnsi="Symbol" w:hint="default"/>
+      </w:rPr>
+    </w:lvl>
+    <w:lvl w:ilvl="7" w:tplc="04090003" w:tentative="1">
+      <w:start w:val="1"/>
+      <w:numFmt w:val="bullet"/>
+      <w:lvlText w:val="o"/>
+      <w:lvlJc w:val="left"/>
+      <w:pPr>
+        <w:ind w:left="7020" w:hanging="360"/>
+      </w:pPr>
+      <w:rPr>
+        <w:rFonts w:ascii="Courier New" w:hAnsi="Courier New" w:cs="Courier New" w:hint="default"/>
+      </w:rPr>
+    </w:lvl>
+    <w:lvl w:ilvl="8" w:tplc="04090005" w:tentative="1">
+      <w:start w:val="1"/>
+      <w:numFmt w:val="bullet"/>
+      <w:lvlText w:val=""/>
+      <w:lvlJc w:val="left"/>
+      <w:pPr>
+        <w:ind w:left="7740" w:hanging="360"/>
+      </w:pPr>
+      <w:rPr>
+        <w:rFonts w:ascii="Wingdings" w:hAnsi="Wingdings" w:hint="default"/>
+      </w:rPr>
+    </w:lvl>
+  </w:abstractNum>
+  <w:abstractNum w:abstractNumId="3">
     <w:nsid w:val="44552F66"/>
     <w:multiLevelType w:val="hybridMultilevel"/>
     <w:tmpl w:val="2D9C47EE"/>
@@ -521,11 +1746,132 @@
       </w:pPr>
     </w:lvl>
   </w:abstractNum>
+  <w:abstractNum w:abstractNumId="4">
+    <w:nsid w:val="635E4D5A"/>
+    <w:multiLevelType w:val="hybridMultilevel"/>
+    <w:tmpl w:val="5B9A7E92"/>
+    <w:lvl w:ilvl="0" w:tplc="0F7C70CA">
+      <w:numFmt w:val="bullet"/>
+      <w:lvlText w:val="-"/>
+      <w:lvlJc w:val="left"/>
+      <w:pPr>
+        <w:ind w:left="1260" w:hanging="360"/>
+      </w:pPr>
+      <w:rPr>
+        <w:rFonts w:ascii="Times New Roman" w:eastAsiaTheme="minorHAnsi" w:hAnsi="Times New Roman" w:cs="Times New Roman" w:hint="default"/>
+      </w:rPr>
+    </w:lvl>
+    <w:lvl w:ilvl="1" w:tplc="04210003" w:tentative="1">
+      <w:start w:val="1"/>
+      <w:numFmt w:val="bullet"/>
+      <w:lvlText w:val="o"/>
+      <w:lvlJc w:val="left"/>
+      <w:pPr>
+        <w:ind w:left="1980" w:hanging="360"/>
+      </w:pPr>
+      <w:rPr>
+        <w:rFonts w:ascii="Courier New" w:hAnsi="Courier New" w:cs="Courier New" w:hint="default"/>
+      </w:rPr>
+    </w:lvl>
+    <w:lvl w:ilvl="2" w:tplc="04210005" w:tentative="1">
+      <w:start w:val="1"/>
+      <w:numFmt w:val="bullet"/>
+      <w:lvlText w:val=""/>
+      <w:lvlJc w:val="left"/>
+      <w:pPr>
+        <w:ind w:left="2700" w:hanging="360"/>
+      </w:pPr>
+      <w:rPr>
+        <w:rFonts w:ascii="Wingdings" w:hAnsi="Wingdings" w:hint="default"/>
+      </w:rPr>
+    </w:lvl>
+    <w:lvl w:ilvl="3" w:tplc="04210001" w:tentative="1">
+      <w:start w:val="1"/>
+      <w:numFmt w:val="bullet"/>
+      <w:lvlText w:val=""/>
+      <w:lvlJc w:val="left"/>
+      <w:pPr>
+        <w:ind w:left="3420" w:hanging="360"/>
+      </w:pPr>
+      <w:rPr>
+        <w:rFonts w:ascii="Symbol" w:hAnsi="Symbol" w:hint="default"/>
+      </w:rPr>
+    </w:lvl>
+    <w:lvl w:ilvl="4" w:tplc="04210003" w:tentative="1">
+      <w:start w:val="1"/>
+      <w:numFmt w:val="bullet"/>
+      <w:lvlText w:val="o"/>
+      <w:lvlJc w:val="left"/>
+      <w:pPr>
+        <w:ind w:left="4140" w:hanging="360"/>
+      </w:pPr>
+      <w:rPr>
+        <w:rFonts w:ascii="Courier New" w:hAnsi="Courier New" w:cs="Courier New" w:hint="default"/>
+      </w:rPr>
+    </w:lvl>
+    <w:lvl w:ilvl="5" w:tplc="04210005" w:tentative="1">
+      <w:start w:val="1"/>
+      <w:numFmt w:val="bullet"/>
+      <w:lvlText w:val=""/>
+      <w:lvlJc w:val="left"/>
+      <w:pPr>
+        <w:ind w:left="4860" w:hanging="360"/>
+      </w:pPr>
+      <w:rPr>
+        <w:rFonts w:ascii="Wingdings" w:hAnsi="Wingdings" w:hint="default"/>
+      </w:rPr>
+    </w:lvl>
+    <w:lvl w:ilvl="6" w:tplc="04210001" w:tentative="1">
+      <w:start w:val="1"/>
+      <w:numFmt w:val="bullet"/>
+      <w:lvlText w:val=""/>
+      <w:lvlJc w:val="left"/>
+      <w:pPr>
+        <w:ind w:left="5580" w:hanging="360"/>
+      </w:pPr>
+      <w:rPr>
+        <w:rFonts w:ascii="Symbol" w:hAnsi="Symbol" w:hint="default"/>
+      </w:rPr>
+    </w:lvl>
+    <w:lvl w:ilvl="7" w:tplc="04210003" w:tentative="1">
+      <w:start w:val="1"/>
+      <w:numFmt w:val="bullet"/>
+      <w:lvlText w:val="o"/>
+      <w:lvlJc w:val="left"/>
+      <w:pPr>
+        <w:ind w:left="6300" w:hanging="360"/>
+      </w:pPr>
+      <w:rPr>
+        <w:rFonts w:ascii="Courier New" w:hAnsi="Courier New" w:cs="Courier New" w:hint="default"/>
+      </w:rPr>
+    </w:lvl>
+    <w:lvl w:ilvl="8" w:tplc="04210005" w:tentative="1">
+      <w:start w:val="1"/>
+      <w:numFmt w:val="bullet"/>
+      <w:lvlText w:val=""/>
+      <w:lvlJc w:val="left"/>
+      <w:pPr>
+        <w:ind w:left="7020" w:hanging="360"/>
+      </w:pPr>
+      <w:rPr>
+        <w:rFonts w:ascii="Wingdings" w:hAnsi="Wingdings" w:hint="default"/>
+      </w:rPr>
+    </w:lvl>
+  </w:abstractNum>
   <w:num w:numId="1">
-    <w:abstractNumId w:val="1"/>
+    <w:abstractNumId w:val="3"/>
   </w:num>
   <w:num w:numId="2">
     <w:abstractNumId w:val="0"/>
+  </w:num>
+  <w:num w:numId="3">
+    <w:abstractNumId w:val="2"/>
+  </w:num>
+  <w:num w:numId="4">
+    <w:abstractNumId w:val="4"/>
+  </w:num>
+  <w:num w:numId="5">
+    <w:abstractNumId w:val="1"/>
   </w:num>
 </w:numbering>
 </file>
@@ -923,6 +2269,7 @@
   <w:style w:type="paragraph" w:default="1" w:styleId="Normal">
     <w:name w:val="Normal"/>
     <w:qFormat/>
+    <w:rsid w:val="004C2FC6"/>
   </w:style>
   <w:style w:type="character" w:default="1" w:styleId="DefaultParagraphFont">
     <w:name w:val="Default Paragraph Font"/>

</xml_diff>

<commit_message>
penambahan materi DER ROA NPM di bab I
</commit_message>
<xml_diff>
--- a/PROSKRIP/BAB_I.docx
+++ b/PROSKRIP/BAB_I.docx
@@ -2662,7 +2662,24 @@
           <w:sz w:val="24"/>
           <w:szCs w:val="24"/>
         </w:rPr>
-        <w:t xml:space="preserve">menggunakan faktor internal perusahaan yang tercermin dalam laporan keuangan perusahaan. </w:t>
+        <w:t xml:space="preserve">menggunakan </w:t>
+      </w:r>
+      <w:r>
+        <w:rPr>
+          <w:rFonts w:ascii="Times New Roman" w:hAnsi="Times New Roman" w:cs="Times New Roman"/>
+          <w:sz w:val="24"/>
+          <w:szCs w:val="24"/>
+          <w:lang w:val="en-US"/>
+        </w:rPr>
+        <w:t xml:space="preserve">salah satu </w:t>
+      </w:r>
+      <w:r>
+        <w:rPr>
+          <w:rFonts w:ascii="Times New Roman" w:hAnsi="Times New Roman" w:cs="Times New Roman"/>
+          <w:sz w:val="24"/>
+          <w:szCs w:val="24"/>
+        </w:rPr>
+        <w:t xml:space="preserve">faktor internal perusahaan yang tercermin dalam laporan keuangan perusahaan. </w:t>
       </w:r>
       <w:r>
         <w:rPr>
@@ -2732,7 +2749,25 @@
           <w:szCs w:val="24"/>
           <w:lang w:val="en-US"/>
         </w:rPr>
-        <w:t xml:space="preserve"> adalah </w:t>
+        <w:t xml:space="preserve"> </w:t>
+      </w:r>
+      <w:r>
+        <w:rPr>
+          <w:rFonts w:ascii="Times New Roman" w:hAnsi="Times New Roman" w:cs="Times New Roman"/>
+          <w:sz w:val="24"/>
+          <w:szCs w:val="24"/>
+          <w:lang w:val="en-US"/>
+        </w:rPr>
+        <w:t xml:space="preserve"> dalam penelitian ini </w:t>
+      </w:r>
+      <w:r>
+        <w:rPr>
+          <w:rFonts w:ascii="Times New Roman" w:hAnsi="Times New Roman" w:cs="Times New Roman"/>
+          <w:sz w:val="24"/>
+          <w:szCs w:val="24"/>
+          <w:lang w:val="en-US"/>
+        </w:rPr>
+        <w:t xml:space="preserve">adalah </w:t>
       </w:r>
       <w:r>
         <w:rPr>
@@ -2869,81 +2904,29 @@
         <w:jc w:val="both"/>
         <w:rPr>
           <w:rFonts w:ascii="Times New Roman" w:hAnsi="Times New Roman" w:cs="Times New Roman"/>
-          <w:sz w:val="24"/>
-          <w:szCs w:val="24"/>
-          <w:lang w:val="en-US"/>
-        </w:rPr>
-      </w:pPr>
-      <w:bookmarkStart w:id="0" w:name="_GoBack"/>
-      <w:bookmarkEnd w:id="0"/>
-      <w:r>
-        <w:rPr>
-          <w:rFonts w:ascii="Times New Roman" w:hAnsi="Times New Roman" w:cs="Times New Roman"/>
-          <w:sz w:val="24"/>
-          <w:szCs w:val="24"/>
-          <w:lang w:val="en-US"/>
-        </w:rPr>
-        <w:t xml:space="preserve">Penelitian di bidang pasar modal telah banyak dilakukan </w:t>
-      </w:r>
-      <w:r>
-        <w:rPr>
-          <w:rFonts w:ascii="Times New Roman" w:hAnsi="Times New Roman" w:cs="Times New Roman"/>
-          <w:sz w:val="24"/>
-          <w:szCs w:val="24"/>
-          <w:lang w:val="en-US"/>
-        </w:rPr>
-        <w:t xml:space="preserve">tentang </w:t>
-      </w:r>
-      <w:r>
-        <w:rPr>
-          <w:rFonts w:ascii="Times New Roman" w:hAnsi="Times New Roman" w:cs="Times New Roman"/>
-          <w:sz w:val="24"/>
-          <w:szCs w:val="24"/>
-          <w:lang w:val="en-US"/>
-        </w:rPr>
-        <w:t xml:space="preserve">berbagai </w:t>
-      </w:r>
-      <w:r>
-        <w:rPr>
-          <w:rFonts w:ascii="Times New Roman" w:hAnsi="Times New Roman" w:cs="Times New Roman"/>
-          <w:sz w:val="24"/>
-          <w:szCs w:val="24"/>
-          <w:lang w:val="en-US"/>
-        </w:rPr>
-        <w:t>variabel independen</w:t>
-      </w:r>
-      <w:r>
-        <w:rPr>
-          <w:rFonts w:ascii="Times New Roman" w:hAnsi="Times New Roman" w:cs="Times New Roman"/>
-          <w:sz w:val="24"/>
-          <w:szCs w:val="24"/>
-          <w:lang w:val="en-US"/>
-        </w:rPr>
-        <w:t xml:space="preserve"> yang mampengaruhi harga saham</w:t>
-      </w:r>
-      <w:r>
-        <w:rPr>
-          <w:rFonts w:ascii="Times New Roman" w:hAnsi="Times New Roman" w:cs="Times New Roman"/>
-          <w:sz w:val="24"/>
-          <w:szCs w:val="24"/>
-          <w:lang w:val="en-US"/>
-        </w:rPr>
-        <w:t xml:space="preserve">, mengingat betapa </w:t>
-      </w:r>
-      <w:r>
-        <w:rPr>
-          <w:rFonts w:ascii="Times New Roman" w:hAnsi="Times New Roman" w:cs="Times New Roman"/>
-          <w:sz w:val="24"/>
-          <w:szCs w:val="24"/>
-          <w:lang w:val="en-US"/>
-        </w:rPr>
-        <w:t>pentingnya fundamental perusahaan terhadap harga saham</w:t>
-      </w:r>
-      <w:r>
-        <w:rPr>
-          <w:rFonts w:ascii="Times New Roman" w:hAnsi="Times New Roman" w:cs="Times New Roman"/>
-          <w:sz w:val="24"/>
-          <w:szCs w:val="24"/>
+          <w:color w:val="000000" w:themeColor="text1"/>
+          <w:lang w:val="en-US"/>
+        </w:rPr>
+      </w:pPr>
+      <w:r>
+        <w:rPr>
+          <w:rFonts w:ascii="Times New Roman" w:hAnsi="Times New Roman" w:cs="Times New Roman"/>
+          <w:i/>
+          <w:color w:val="000000" w:themeColor="text1"/>
+        </w:rPr>
+        <w:t>Debt to Equity Ratio</w:t>
+      </w:r>
+      <w:r>
+        <w:rPr>
+          <w:rFonts w:ascii="Times New Roman" w:hAnsi="Times New Roman" w:cs="Times New Roman"/>
+          <w:color w:val="000000" w:themeColor="text1"/>
+        </w:rPr>
+        <w:t xml:space="preserve"> merupakan rasio kewajiban atau utang terhadap ekuitas, yang mencerminkan kemampuan perusahaan dalam memenuhi kewajibannya yang ditunjukkan oleh berapa bagian dari modal sendiri yang digunakan untuk membayar kewajiban. Debt to Equity Ratio juga menggambarkan tentang struktur modal yang dimiliki oleh perusahaan sehingga dapat diketahui tingkat risiko tidak terbayarnya suatu kewajiban</w:t>
+      </w:r>
+      <w:r>
+        <w:rPr>
+          <w:rFonts w:ascii="Times New Roman" w:hAnsi="Times New Roman" w:cs="Times New Roman"/>
+          <w:color w:val="000000" w:themeColor="text1"/>
           <w:lang w:val="en-US"/>
         </w:rPr>
         <w:t xml:space="preserve">. </w:t>
@@ -2951,35 +2934,29 @@
       <w:r>
         <w:rPr>
           <w:rFonts w:ascii="Times New Roman" w:hAnsi="Times New Roman" w:cs="Times New Roman"/>
-          <w:sz w:val="24"/>
-          <w:szCs w:val="24"/>
-          <w:lang w:val="en-US"/>
-        </w:rPr>
-        <w:t>Melihat dari</w:t>
-      </w:r>
-      <w:r>
-        <w:rPr>
-          <w:rFonts w:ascii="Times New Roman" w:hAnsi="Times New Roman" w:cs="Times New Roman"/>
-          <w:sz w:val="24"/>
-          <w:szCs w:val="24"/>
-          <w:lang w:val="en-US"/>
-        </w:rPr>
-        <w:t xml:space="preserve"> beberapa penelitian yang telah dilakukan </w:t>
-      </w:r>
-      <w:r>
-        <w:rPr>
-          <w:rFonts w:ascii="Times New Roman" w:hAnsi="Times New Roman" w:cs="Times New Roman"/>
-          <w:sz w:val="24"/>
-          <w:szCs w:val="24"/>
-          <w:lang w:val="en-US"/>
-        </w:rPr>
-        <w:t>menunjukan hasil yang berbeda berdasarkan bukti empiris yang menghubungkan faktor fundamental dengan harga saham, sehingga perlu dilakukan penelitian lanjutan untuk membuktikan pengaruh DER, ROA, dan NPM terhadap harga saham</w:t>
-      </w:r>
-      <w:r>
-        <w:rPr>
-          <w:rFonts w:ascii="Times New Roman" w:hAnsi="Times New Roman" w:cs="Times New Roman"/>
-          <w:sz w:val="24"/>
-          <w:szCs w:val="24"/>
+          <w:color w:val="000000" w:themeColor="text1"/>
+        </w:rPr>
+        <w:t xml:space="preserve">Semakin besar </w:t>
+      </w:r>
+      <w:r>
+        <w:rPr>
+          <w:rFonts w:ascii="Times New Roman" w:hAnsi="Times New Roman" w:cs="Times New Roman"/>
+          <w:i/>
+          <w:color w:val="000000" w:themeColor="text1"/>
+        </w:rPr>
+        <w:t>Debt to Equity Ratio</w:t>
+      </w:r>
+      <w:r>
+        <w:rPr>
+          <w:rFonts w:ascii="Times New Roman" w:hAnsi="Times New Roman" w:cs="Times New Roman"/>
+          <w:color w:val="000000" w:themeColor="text1"/>
+        </w:rPr>
+        <w:t xml:space="preserve"> menunjukkan semakin besarnya biaya kewajiban yang harus dibayar perusahaan sehingga berdampak mengurangi profitabilitas. Dengan berkurangnya profitabilitas, secara teoritis akan mengurangi besaran nilai dividen yang akan dibagikan sehingga mempengaruhi harga saham dan mempengaruhi minat para investor</w:t>
+      </w:r>
+      <w:r>
+        <w:rPr>
+          <w:rFonts w:ascii="Times New Roman" w:hAnsi="Times New Roman" w:cs="Times New Roman"/>
+          <w:color w:val="000000" w:themeColor="text1"/>
           <w:lang w:val="en-US"/>
         </w:rPr>
         <w:t>.</w:t>
@@ -2993,6 +2970,327 @@
         <w:jc w:val="both"/>
         <w:rPr>
           <w:rFonts w:ascii="Times New Roman" w:hAnsi="Times New Roman" w:cs="Times New Roman"/>
+          <w:color w:val="000000" w:themeColor="text1"/>
+          <w:lang w:val="en-US"/>
+        </w:rPr>
+      </w:pPr>
+      <w:r>
+        <w:rPr>
+          <w:rFonts w:ascii="Times New Roman" w:hAnsi="Times New Roman" w:cs="Times New Roman"/>
+          <w:i/>
+          <w:color w:val="000000" w:themeColor="text1"/>
+        </w:rPr>
+        <w:t>Return On Asset</w:t>
+      </w:r>
+      <w:r>
+        <w:rPr>
+          <w:rFonts w:ascii="Times New Roman" w:hAnsi="Times New Roman" w:cs="Times New Roman"/>
+          <w:color w:val="000000" w:themeColor="text1"/>
+        </w:rPr>
+        <w:t xml:space="preserve"> menunjukkan persentase keuntungan yang diperoleh perusahaan sehubungan dengan keseluruhan aset. Semakin besar </w:t>
+      </w:r>
+      <w:r>
+        <w:rPr>
+          <w:rFonts w:ascii="Times New Roman" w:hAnsi="Times New Roman" w:cs="Times New Roman"/>
+          <w:i/>
+          <w:color w:val="000000" w:themeColor="text1"/>
+        </w:rPr>
+        <w:t>Return On Asset</w:t>
+      </w:r>
+      <w:r>
+        <w:rPr>
+          <w:rFonts w:ascii="Times New Roman" w:hAnsi="Times New Roman" w:cs="Times New Roman"/>
+          <w:color w:val="000000" w:themeColor="text1"/>
+        </w:rPr>
+        <w:t xml:space="preserve"> maka menunjukkan bahwa semakin besarnya keuntungan bersih yang didapat dari pemakaian aktiva atau dengan kata lain semakin baik produktivitas perusahaan menggunakan asetnya untuk menghasilkan keuntungan. Peningkatan rasio </w:t>
+      </w:r>
+      <w:r>
+        <w:rPr>
+          <w:rFonts w:ascii="Times New Roman" w:hAnsi="Times New Roman" w:cs="Times New Roman"/>
+          <w:i/>
+          <w:color w:val="000000" w:themeColor="text1"/>
+        </w:rPr>
+        <w:t>Return On Asset</w:t>
+      </w:r>
+      <w:r>
+        <w:rPr>
+          <w:rFonts w:ascii="Times New Roman" w:hAnsi="Times New Roman" w:cs="Times New Roman"/>
+          <w:color w:val="000000" w:themeColor="text1"/>
+        </w:rPr>
+        <w:t xml:space="preserve"> menunjukkan tingkat pengembalian atau juga dividen yang semakin besar dan </w:t>
+      </w:r>
+      <w:r>
+        <w:rPr>
+          <w:rFonts w:ascii="Times New Roman" w:hAnsi="Times New Roman" w:cs="Times New Roman"/>
+          <w:color w:val="000000" w:themeColor="text1"/>
+          <w:lang w:val="en-US"/>
+        </w:rPr>
+        <w:t xml:space="preserve">mempengaruhi minat investor sehingga </w:t>
+      </w:r>
+      <w:r>
+        <w:rPr>
+          <w:rFonts w:ascii="Times New Roman" w:hAnsi="Times New Roman" w:cs="Times New Roman"/>
+          <w:color w:val="000000" w:themeColor="text1"/>
+        </w:rPr>
+        <w:t>berpengaruh terhadap saham perusahaan</w:t>
+      </w:r>
+      <w:r>
+        <w:rPr>
+          <w:rFonts w:ascii="Times New Roman" w:hAnsi="Times New Roman" w:cs="Times New Roman"/>
+          <w:color w:val="000000" w:themeColor="text1"/>
+          <w:lang w:val="en-US"/>
+        </w:rPr>
+        <w:t>.</w:t>
+      </w:r>
+    </w:p>
+    <w:p>
+      <w:pPr>
+        <w:pStyle w:val="NoSpacing"/>
+        <w:spacing w:line="480" w:lineRule="auto"/>
+        <w:ind w:firstLine="720"/>
+        <w:jc w:val="both"/>
+        <w:rPr>
+          <w:rFonts w:ascii="Times New Roman" w:hAnsi="Times New Roman" w:cs="Times New Roman"/>
+          <w:sz w:val="24"/>
+          <w:szCs w:val="24"/>
+          <w:lang w:val="en-US"/>
+        </w:rPr>
+      </w:pPr>
+      <w:r>
+        <w:rPr>
+          <w:rFonts w:ascii="Times New Roman" w:hAnsi="Times New Roman" w:cs="Times New Roman"/>
+          <w:i/>
+          <w:color w:val="000000" w:themeColor="text1"/>
+          <w:lang w:val="en-US"/>
+        </w:rPr>
+        <w:t>Net Profit Margin</w:t>
+      </w:r>
+      <w:r>
+        <w:rPr>
+          <w:rFonts w:ascii="Times New Roman" w:hAnsi="Times New Roman" w:cs="Times New Roman"/>
+          <w:color w:val="000000" w:themeColor="text1"/>
+          <w:lang w:val="en-US"/>
+        </w:rPr>
+        <w:t xml:space="preserve"> merupakan rasio yang menggambarkan besarnya laba bersih yang diperoleh perusahaan untuk setiap penjualan yang dilakukan. </w:t>
+      </w:r>
+      <w:r>
+        <w:rPr>
+          <w:rFonts w:ascii="Times New Roman" w:hAnsi="Times New Roman" w:cs="Times New Roman"/>
+          <w:i/>
+          <w:color w:val="000000" w:themeColor="text1"/>
+          <w:lang w:val="en-US"/>
+        </w:rPr>
+        <w:t xml:space="preserve">Net Profit Margin </w:t>
+      </w:r>
+      <w:r>
+        <w:rPr>
+          <w:rFonts w:ascii="Times New Roman" w:hAnsi="Times New Roman" w:cs="Times New Roman"/>
+          <w:color w:val="000000" w:themeColor="text1"/>
+          <w:lang w:val="en-US"/>
+        </w:rPr>
+        <w:t xml:space="preserve">dirumuskan dengan cara laba bersih dibagi dengan penjualan. </w:t>
+      </w:r>
+      <w:r>
+        <w:rPr>
+          <w:rFonts w:ascii="Times New Roman" w:hAnsi="Times New Roman" w:cs="Times New Roman"/>
+          <w:color w:val="000000" w:themeColor="text1"/>
+        </w:rPr>
+        <w:t>Semakin tinggi nilai</w:t>
+      </w:r>
+      <w:r>
+        <w:rPr>
+          <w:rFonts w:ascii="Times New Roman" w:hAnsi="Times New Roman" w:cs="Times New Roman"/>
+          <w:color w:val="000000" w:themeColor="text1"/>
+          <w:lang w:val="en-US"/>
+        </w:rPr>
+        <w:t xml:space="preserve"> rasio</w:t>
+      </w:r>
+      <w:r>
+        <w:rPr>
+          <w:rFonts w:ascii="Times New Roman" w:hAnsi="Times New Roman" w:cs="Times New Roman"/>
+          <w:color w:val="000000" w:themeColor="text1"/>
+        </w:rPr>
+        <w:t xml:space="preserve"> </w:t>
+      </w:r>
+      <w:r>
+        <w:rPr>
+          <w:rFonts w:ascii="Times New Roman" w:hAnsi="Times New Roman" w:cs="Times New Roman"/>
+          <w:i/>
+          <w:color w:val="000000" w:themeColor="text1"/>
+        </w:rPr>
+        <w:t>Net Profit Margin</w:t>
+      </w:r>
+      <w:r>
+        <w:rPr>
+          <w:rFonts w:ascii="Times New Roman" w:hAnsi="Times New Roman" w:cs="Times New Roman"/>
+          <w:color w:val="000000" w:themeColor="text1"/>
+        </w:rPr>
+        <w:t xml:space="preserve"> </w:t>
+      </w:r>
+      <w:r>
+        <w:rPr>
+          <w:rFonts w:ascii="Times New Roman" w:hAnsi="Times New Roman" w:cs="Times New Roman"/>
+          <w:color w:val="000000" w:themeColor="text1"/>
+        </w:rPr>
+        <w:lastRenderedPageBreak/>
+        <w:t xml:space="preserve">maka semakin tinggi laba bersih yang dihasilkan oleh perusahaan dari setiap penjualan. Dengan peningkatan </w:t>
+      </w:r>
+      <w:r>
+        <w:rPr>
+          <w:rFonts w:ascii="Times New Roman" w:hAnsi="Times New Roman" w:cs="Times New Roman"/>
+          <w:i/>
+          <w:color w:val="000000" w:themeColor="text1"/>
+        </w:rPr>
+        <w:t>Net Profit Margin</w:t>
+      </w:r>
+      <w:r>
+        <w:rPr>
+          <w:rFonts w:ascii="Times New Roman" w:hAnsi="Times New Roman" w:cs="Times New Roman"/>
+          <w:color w:val="000000" w:themeColor="text1"/>
+        </w:rPr>
+        <w:t xml:space="preserve"> semakin besar kemampuan perusahaan dalam menghasilkan laba maka secara teoritis harga saham juga akan meningkat</w:t>
+      </w:r>
+      <w:r>
+        <w:rPr>
+          <w:rFonts w:ascii="Times New Roman" w:hAnsi="Times New Roman" w:cs="Times New Roman"/>
+          <w:color w:val="000000" w:themeColor="text1"/>
+          <w:lang w:val="en-US"/>
+        </w:rPr>
+        <w:t>.</w:t>
+      </w:r>
+      <w:bookmarkStart w:id="0" w:name="_GoBack"/>
+      <w:bookmarkEnd w:id="0"/>
+    </w:p>
+    <w:p>
+      <w:pPr>
+        <w:pStyle w:val="NoSpacing"/>
+        <w:spacing w:line="480" w:lineRule="auto"/>
+        <w:ind w:firstLine="720"/>
+        <w:jc w:val="both"/>
+        <w:rPr>
+          <w:rFonts w:ascii="Times New Roman" w:hAnsi="Times New Roman" w:cs="Times New Roman"/>
+          <w:sz w:val="24"/>
+          <w:szCs w:val="24"/>
+          <w:lang w:val="en-US"/>
+        </w:rPr>
+      </w:pPr>
+      <w:r>
+        <w:rPr>
+          <w:rFonts w:ascii="Times New Roman" w:hAnsi="Times New Roman" w:cs="Times New Roman"/>
+          <w:sz w:val="24"/>
+          <w:szCs w:val="24"/>
+          <w:lang w:val="en-US"/>
+        </w:rPr>
+        <w:t xml:space="preserve">Penelitian di bidang pasar modal telah banyak dilakukan </w:t>
+      </w:r>
+      <w:r>
+        <w:rPr>
+          <w:rFonts w:ascii="Times New Roman" w:hAnsi="Times New Roman" w:cs="Times New Roman"/>
+          <w:sz w:val="24"/>
+          <w:szCs w:val="24"/>
+          <w:lang w:val="en-US"/>
+        </w:rPr>
+        <w:t xml:space="preserve">tentang </w:t>
+      </w:r>
+      <w:r>
+        <w:rPr>
+          <w:rFonts w:ascii="Times New Roman" w:hAnsi="Times New Roman" w:cs="Times New Roman"/>
+          <w:sz w:val="24"/>
+          <w:szCs w:val="24"/>
+          <w:lang w:val="en-US"/>
+        </w:rPr>
+        <w:t xml:space="preserve">berbagai </w:t>
+      </w:r>
+      <w:r>
+        <w:rPr>
+          <w:rFonts w:ascii="Times New Roman" w:hAnsi="Times New Roman" w:cs="Times New Roman"/>
+          <w:sz w:val="24"/>
+          <w:szCs w:val="24"/>
+          <w:lang w:val="en-US"/>
+        </w:rPr>
+        <w:t>variabel independen</w:t>
+      </w:r>
+      <w:r>
+        <w:rPr>
+          <w:rFonts w:ascii="Times New Roman" w:hAnsi="Times New Roman" w:cs="Times New Roman"/>
+          <w:sz w:val="24"/>
+          <w:szCs w:val="24"/>
+          <w:lang w:val="en-US"/>
+        </w:rPr>
+        <w:t xml:space="preserve"> yang mampengaruhi harga saham</w:t>
+      </w:r>
+      <w:r>
+        <w:rPr>
+          <w:rFonts w:ascii="Times New Roman" w:hAnsi="Times New Roman" w:cs="Times New Roman"/>
+          <w:sz w:val="24"/>
+          <w:szCs w:val="24"/>
+          <w:lang w:val="en-US"/>
+        </w:rPr>
+        <w:t xml:space="preserve">, mengingat betapa </w:t>
+      </w:r>
+      <w:r>
+        <w:rPr>
+          <w:rFonts w:ascii="Times New Roman" w:hAnsi="Times New Roman" w:cs="Times New Roman"/>
+          <w:sz w:val="24"/>
+          <w:szCs w:val="24"/>
+          <w:lang w:val="en-US"/>
+        </w:rPr>
+        <w:t>pentingnya fundamental perusahaan terhadap harga saham</w:t>
+      </w:r>
+      <w:r>
+        <w:rPr>
+          <w:rFonts w:ascii="Times New Roman" w:hAnsi="Times New Roman" w:cs="Times New Roman"/>
+          <w:sz w:val="24"/>
+          <w:szCs w:val="24"/>
+          <w:lang w:val="en-US"/>
+        </w:rPr>
+        <w:t xml:space="preserve">. </w:t>
+      </w:r>
+      <w:r>
+        <w:rPr>
+          <w:rFonts w:ascii="Times New Roman" w:hAnsi="Times New Roman" w:cs="Times New Roman"/>
+          <w:sz w:val="24"/>
+          <w:szCs w:val="24"/>
+          <w:lang w:val="en-US"/>
+        </w:rPr>
+        <w:t>Melihat dari</w:t>
+      </w:r>
+      <w:r>
+        <w:rPr>
+          <w:rFonts w:ascii="Times New Roman" w:hAnsi="Times New Roman" w:cs="Times New Roman"/>
+          <w:sz w:val="24"/>
+          <w:szCs w:val="24"/>
+          <w:lang w:val="en-US"/>
+        </w:rPr>
+        <w:t xml:space="preserve"> beberapa penelitian yang telah dilakukan </w:t>
+      </w:r>
+      <w:r>
+        <w:rPr>
+          <w:rFonts w:ascii="Times New Roman" w:hAnsi="Times New Roman" w:cs="Times New Roman"/>
+          <w:sz w:val="24"/>
+          <w:szCs w:val="24"/>
+          <w:lang w:val="en-US"/>
+        </w:rPr>
+        <w:t>menunjukan hasil yang berbeda berdasarkan bukti empiris yang menghubungkan faktor fundamental dengan harga saham, sehingga perlu dilakukan penelitian lanjutan untuk membuktikan pengaruh DER, ROA, dan NPM terhadap harga saham</w:t>
+      </w:r>
+      <w:r>
+        <w:rPr>
+          <w:rFonts w:ascii="Times New Roman" w:hAnsi="Times New Roman" w:cs="Times New Roman"/>
+          <w:sz w:val="24"/>
+          <w:szCs w:val="24"/>
+          <w:lang w:val="en-US"/>
+        </w:rPr>
+        <w:t>.</w:t>
+      </w:r>
+    </w:p>
+    <w:p>
+      <w:pPr>
+        <w:pStyle w:val="NoSpacing"/>
+        <w:spacing w:line="480" w:lineRule="auto"/>
+        <w:ind w:firstLine="720"/>
+        <w:jc w:val="both"/>
+        <w:rPr>
+          <w:rFonts w:ascii="Times New Roman" w:hAnsi="Times New Roman" w:cs="Times New Roman"/>
           <w:sz w:val="24"/>
           <w:szCs w:val="24"/>
           <w:lang w:val="en-US"/>
@@ -3285,7 +3583,87 @@
           <w:sz w:val="24"/>
           <w:szCs w:val="24"/>
         </w:rPr>
-        <w:t xml:space="preserve"> terhadap harga </w:t>
+        <w:t xml:space="preserve"> terhadap harga saham</w:t>
+      </w:r>
+      <w:r>
+        <w:rPr>
+          <w:rFonts w:ascii="Times New Roman" w:hAnsi="Times New Roman" w:cs="Times New Roman"/>
+          <w:sz w:val="24"/>
+          <w:szCs w:val="24"/>
+        </w:rPr>
+        <w:t xml:space="preserve"> </w:t>
+      </w:r>
+      <w:r>
+        <w:rPr>
+          <w:rFonts w:ascii="Times New Roman" w:hAnsi="Times New Roman" w:cs="Times New Roman"/>
+          <w:sz w:val="24"/>
+          <w:szCs w:val="24"/>
+        </w:rPr>
+        <w:t>pada perusahaan sektor industri barang konsumsi subsektor kosmetik dan keperluan rumah</w:t>
+      </w:r>
+      <w:r>
+        <w:rPr>
+          <w:rFonts w:ascii="Times New Roman" w:hAnsi="Times New Roman" w:cs="Times New Roman"/>
+          <w:sz w:val="24"/>
+          <w:szCs w:val="24"/>
+        </w:rPr>
+        <w:t xml:space="preserve"> tangga</w:t>
+      </w:r>
+      <w:r>
+        <w:rPr>
+          <w:rFonts w:ascii="Times New Roman" w:hAnsi="Times New Roman" w:cs="Times New Roman"/>
+          <w:sz w:val="24"/>
+          <w:szCs w:val="24"/>
+        </w:rPr>
+        <w:t xml:space="preserve"> </w:t>
+      </w:r>
+      <w:r>
+        <w:rPr>
+          <w:rFonts w:ascii="Times New Roman" w:hAnsi="Times New Roman" w:cs="Times New Roman"/>
+          <w:sz w:val="24"/>
+          <w:szCs w:val="24"/>
+        </w:rPr>
+        <w:t>yang terdaftar di Bursa Efek Indonesia periode</w:t>
+      </w:r>
+      <w:r>
+        <w:rPr>
+          <w:rFonts w:ascii="Times New Roman" w:hAnsi="Times New Roman" w:cs="Times New Roman"/>
+          <w:sz w:val="24"/>
+          <w:szCs w:val="24"/>
+        </w:rPr>
+        <w:t xml:space="preserve"> tahu</w:t>
+      </w:r>
+      <w:r>
+        <w:rPr>
+          <w:rFonts w:ascii="Times New Roman" w:hAnsi="Times New Roman" w:cs="Times New Roman"/>
+          <w:sz w:val="24"/>
+          <w:szCs w:val="24"/>
+        </w:rPr>
+        <w:t>n 2014 sampai dengan 2018</w:t>
+      </w:r>
+      <w:r>
+        <w:rPr>
+          <w:rFonts w:ascii="Times New Roman" w:hAnsi="Times New Roman" w:cs="Times New Roman"/>
+          <w:sz w:val="24"/>
+          <w:szCs w:val="24"/>
+        </w:rPr>
+        <w:t>,</w:t>
+      </w:r>
+      <w:r>
+        <w:rPr>
+          <w:rFonts w:ascii="Times New Roman" w:hAnsi="Times New Roman" w:cs="Times New Roman"/>
+          <w:sz w:val="24"/>
+          <w:szCs w:val="24"/>
+        </w:rPr>
+        <w:t xml:space="preserve"> yang</w:t>
+      </w:r>
+      <w:r>
+        <w:rPr>
+          <w:rFonts w:ascii="Times New Roman" w:hAnsi="Times New Roman" w:cs="Times New Roman"/>
+          <w:sz w:val="24"/>
+          <w:szCs w:val="24"/>
+        </w:rPr>
+        <w:t xml:space="preserve"> memiliki laporan keuangan dan dipublikasikan periode </w:t>
       </w:r>
       <w:r>
         <w:rPr>
@@ -3294,87 +3672,7 @@
           <w:szCs w:val="24"/>
         </w:rPr>
         <w:lastRenderedPageBreak/>
-        <w:t>saham</w:t>
-      </w:r>
-      <w:r>
-        <w:rPr>
-          <w:rFonts w:ascii="Times New Roman" w:hAnsi="Times New Roman" w:cs="Times New Roman"/>
-          <w:sz w:val="24"/>
-          <w:szCs w:val="24"/>
-        </w:rPr>
-        <w:t xml:space="preserve"> </w:t>
-      </w:r>
-      <w:r>
-        <w:rPr>
-          <w:rFonts w:ascii="Times New Roman" w:hAnsi="Times New Roman" w:cs="Times New Roman"/>
-          <w:sz w:val="24"/>
-          <w:szCs w:val="24"/>
-        </w:rPr>
-        <w:t>pada perusahaan sektor industri barang konsumsi subsektor kosmetik dan keperluan rumah</w:t>
-      </w:r>
-      <w:r>
-        <w:rPr>
-          <w:rFonts w:ascii="Times New Roman" w:hAnsi="Times New Roman" w:cs="Times New Roman"/>
-          <w:sz w:val="24"/>
-          <w:szCs w:val="24"/>
-        </w:rPr>
-        <w:t xml:space="preserve"> tangga</w:t>
-      </w:r>
-      <w:r>
-        <w:rPr>
-          <w:rFonts w:ascii="Times New Roman" w:hAnsi="Times New Roman" w:cs="Times New Roman"/>
-          <w:sz w:val="24"/>
-          <w:szCs w:val="24"/>
-        </w:rPr>
-        <w:t xml:space="preserve"> </w:t>
-      </w:r>
-      <w:r>
-        <w:rPr>
-          <w:rFonts w:ascii="Times New Roman" w:hAnsi="Times New Roman" w:cs="Times New Roman"/>
-          <w:sz w:val="24"/>
-          <w:szCs w:val="24"/>
-        </w:rPr>
-        <w:t>yang terdaftar di Bursa Efek Indonesia periode</w:t>
-      </w:r>
-      <w:r>
-        <w:rPr>
-          <w:rFonts w:ascii="Times New Roman" w:hAnsi="Times New Roman" w:cs="Times New Roman"/>
-          <w:sz w:val="24"/>
-          <w:szCs w:val="24"/>
-        </w:rPr>
-        <w:t xml:space="preserve"> tahu</w:t>
-      </w:r>
-      <w:r>
-        <w:rPr>
-          <w:rFonts w:ascii="Times New Roman" w:hAnsi="Times New Roman" w:cs="Times New Roman"/>
-          <w:sz w:val="24"/>
-          <w:szCs w:val="24"/>
-        </w:rPr>
-        <w:t>n 2014 sampai dengan 2018</w:t>
-      </w:r>
-      <w:r>
-        <w:rPr>
-          <w:rFonts w:ascii="Times New Roman" w:hAnsi="Times New Roman" w:cs="Times New Roman"/>
-          <w:sz w:val="24"/>
-          <w:szCs w:val="24"/>
-        </w:rPr>
-        <w:t>,</w:t>
-      </w:r>
-      <w:r>
-        <w:rPr>
-          <w:rFonts w:ascii="Times New Roman" w:hAnsi="Times New Roman" w:cs="Times New Roman"/>
-          <w:sz w:val="24"/>
-          <w:szCs w:val="24"/>
-        </w:rPr>
-        <w:t xml:space="preserve"> yang</w:t>
-      </w:r>
-      <w:r>
-        <w:rPr>
-          <w:rFonts w:ascii="Times New Roman" w:hAnsi="Times New Roman" w:cs="Times New Roman"/>
-          <w:sz w:val="24"/>
-          <w:szCs w:val="24"/>
-        </w:rPr>
-        <w:t xml:space="preserve"> memiliki laporan keuangan dan dipublikasikan periode tahun 2014 sampai dengan 2018, serta menghasilkan laba periode tahun 2014 sampai dengan 2018.</w:t>
+        <w:t>tahun 2014 sampai dengan 2018, serta menghasilkan laba periode tahun 2014 sampai dengan 2018.</w:t>
       </w:r>
     </w:p>
     <w:p>
@@ -3919,83 +4217,83 @@
           <w:sz w:val="24"/>
           <w:szCs w:val="24"/>
         </w:rPr>
+        <w:t>Untuk mengetahui dan menganalisis sign</w:t>
+      </w:r>
+      <w:r>
+        <w:rPr>
+          <w:rFonts w:ascii="Times New Roman" w:hAnsi="Times New Roman" w:cs="Times New Roman"/>
+          <w:sz w:val="24"/>
+          <w:szCs w:val="24"/>
+        </w:rPr>
+        <w:t xml:space="preserve">ifikan secara parsial pengaruh </w:t>
+      </w:r>
+      <w:r>
+        <w:rPr>
+          <w:rFonts w:ascii="Times New Roman" w:hAnsi="Times New Roman" w:cs="Times New Roman"/>
+          <w:i/>
+          <w:sz w:val="24"/>
+          <w:szCs w:val="24"/>
+        </w:rPr>
+        <w:t xml:space="preserve">Debt to Equity Ratio, </w:t>
+      </w:r>
+      <w:r>
+        <w:rPr>
+          <w:rFonts w:ascii="Times New Roman" w:hAnsi="Times New Roman" w:cs="Times New Roman"/>
+          <w:i/>
+          <w:sz w:val="24"/>
+          <w:szCs w:val="24"/>
+        </w:rPr>
+        <w:t xml:space="preserve">Return on Assets, </w:t>
+      </w:r>
+      <w:r>
+        <w:rPr>
+          <w:rFonts w:ascii="Times New Roman" w:hAnsi="Times New Roman" w:cs="Times New Roman"/>
+          <w:sz w:val="24"/>
+          <w:szCs w:val="24"/>
+        </w:rPr>
+        <w:t>dan</w:t>
+      </w:r>
+      <w:r>
+        <w:rPr>
+          <w:rFonts w:ascii="Times New Roman" w:hAnsi="Times New Roman" w:cs="Times New Roman"/>
+          <w:i/>
+          <w:sz w:val="24"/>
+          <w:szCs w:val="24"/>
+        </w:rPr>
+        <w:t xml:space="preserve"> Net Profit Margin</w:t>
+      </w:r>
+      <w:r>
+        <w:rPr>
+          <w:rFonts w:ascii="Times New Roman" w:hAnsi="Times New Roman" w:cs="Times New Roman"/>
+          <w:sz w:val="24"/>
+          <w:szCs w:val="24"/>
+        </w:rPr>
+        <w:t xml:space="preserve"> </w:t>
+      </w:r>
+      <w:r>
+        <w:rPr>
+          <w:rFonts w:ascii="Times New Roman" w:hAnsi="Times New Roman" w:cs="Times New Roman"/>
+          <w:sz w:val="24"/>
+          <w:szCs w:val="24"/>
+        </w:rPr>
+        <w:t>terhadap harga saham</w:t>
+      </w:r>
+      <w:r>
+        <w:rPr>
+          <w:rFonts w:ascii="Times New Roman" w:hAnsi="Times New Roman" w:cs="Times New Roman"/>
+          <w:sz w:val="24"/>
+          <w:szCs w:val="24"/>
+          <w:lang w:val="en-US"/>
+        </w:rPr>
+        <w:t xml:space="preserve"> </w:t>
+      </w:r>
+      <w:r>
+        <w:rPr>
+          <w:rFonts w:ascii="Times New Roman" w:hAnsi="Times New Roman" w:cs="Times New Roman"/>
+          <w:sz w:val="24"/>
+          <w:szCs w:val="24"/>
+        </w:rPr>
         <w:lastRenderedPageBreak/>
-        <w:t>Untuk mengetahui dan menganalisis sign</w:t>
-      </w:r>
-      <w:r>
-        <w:rPr>
-          <w:rFonts w:ascii="Times New Roman" w:hAnsi="Times New Roman" w:cs="Times New Roman"/>
-          <w:sz w:val="24"/>
-          <w:szCs w:val="24"/>
-        </w:rPr>
-        <w:t xml:space="preserve">ifikan secara parsial pengaruh </w:t>
-      </w:r>
-      <w:r>
-        <w:rPr>
-          <w:rFonts w:ascii="Times New Roman" w:hAnsi="Times New Roman" w:cs="Times New Roman"/>
-          <w:i/>
-          <w:sz w:val="24"/>
-          <w:szCs w:val="24"/>
-        </w:rPr>
-        <w:t xml:space="preserve">Debt to Equity Ratio, </w:t>
-      </w:r>
-      <w:r>
-        <w:rPr>
-          <w:rFonts w:ascii="Times New Roman" w:hAnsi="Times New Roman" w:cs="Times New Roman"/>
-          <w:i/>
-          <w:sz w:val="24"/>
-          <w:szCs w:val="24"/>
-        </w:rPr>
-        <w:t xml:space="preserve">Return on Assets, </w:t>
-      </w:r>
-      <w:r>
-        <w:rPr>
-          <w:rFonts w:ascii="Times New Roman" w:hAnsi="Times New Roman" w:cs="Times New Roman"/>
-          <w:sz w:val="24"/>
-          <w:szCs w:val="24"/>
-        </w:rPr>
-        <w:t>dan</w:t>
-      </w:r>
-      <w:r>
-        <w:rPr>
-          <w:rFonts w:ascii="Times New Roman" w:hAnsi="Times New Roman" w:cs="Times New Roman"/>
-          <w:i/>
-          <w:sz w:val="24"/>
-          <w:szCs w:val="24"/>
-        </w:rPr>
-        <w:t xml:space="preserve"> Net Profit Margin</w:t>
-      </w:r>
-      <w:r>
-        <w:rPr>
-          <w:rFonts w:ascii="Times New Roman" w:hAnsi="Times New Roman" w:cs="Times New Roman"/>
-          <w:sz w:val="24"/>
-          <w:szCs w:val="24"/>
-        </w:rPr>
-        <w:t xml:space="preserve"> </w:t>
-      </w:r>
-      <w:r>
-        <w:rPr>
-          <w:rFonts w:ascii="Times New Roman" w:hAnsi="Times New Roman" w:cs="Times New Roman"/>
-          <w:sz w:val="24"/>
-          <w:szCs w:val="24"/>
-        </w:rPr>
-        <w:t>terhadap harga saham</w:t>
-      </w:r>
-      <w:r>
-        <w:rPr>
-          <w:rFonts w:ascii="Times New Roman" w:hAnsi="Times New Roman" w:cs="Times New Roman"/>
-          <w:sz w:val="24"/>
-          <w:szCs w:val="24"/>
-          <w:lang w:val="en-US"/>
-        </w:rPr>
-        <w:t xml:space="preserve"> </w:t>
-      </w:r>
-      <w:r>
-        <w:rPr>
-          <w:rFonts w:ascii="Times New Roman" w:hAnsi="Times New Roman" w:cs="Times New Roman"/>
-          <w:sz w:val="24"/>
-          <w:szCs w:val="24"/>
-        </w:rPr>
         <w:t>perusahaan sektor industri barang konsumsi subsektor kosmetik dan keperluan rumah tangga</w:t>
       </w:r>
       <w:r>
@@ -4333,7 +4631,7 @@
             <w:sz w:val="24"/>
             <w:szCs w:val="24"/>
           </w:rPr>
-          <w:t>7</w:t>
+          <w:t>8</w:t>
         </w:r>
         <w:r>
           <w:rPr>

</xml_diff>

<commit_message>
perbaikan akibat pengurangan variabel yg semula 3 menjadi 2 variabel
</commit_message>
<xml_diff>
--- a/PROSKRIP/BAB_I.docx
+++ b/PROSKRIP/BAB_I.docx
@@ -1194,7 +1194,24 @@
           <w:szCs w:val="24"/>
           <w:lang w:val="en-US"/>
         </w:rPr>
-        <w:t xml:space="preserve">dari sekian banyak pilihan </w:t>
+        <w:t>dari sekian banyak pilihan</w:t>
+      </w:r>
+      <w:r>
+        <w:rPr>
+          <w:rFonts w:ascii="Times New Roman" w:hAnsi="Times New Roman" w:cs="Times New Roman"/>
+          <w:sz w:val="24"/>
+          <w:szCs w:val="24"/>
+        </w:rPr>
+        <w:t xml:space="preserve"> untuk</w:t>
+      </w:r>
+      <w:r>
+        <w:rPr>
+          <w:rFonts w:ascii="Times New Roman" w:hAnsi="Times New Roman" w:cs="Times New Roman"/>
+          <w:sz w:val="24"/>
+          <w:szCs w:val="24"/>
+          <w:lang w:val="en-US"/>
+        </w:rPr>
+        <w:t xml:space="preserve"> </w:t>
       </w:r>
       <w:r>
         <w:rPr>
@@ -1209,35 +1226,8 @@
           <w:rFonts w:ascii="Times New Roman" w:hAnsi="Times New Roman" w:cs="Times New Roman"/>
           <w:sz w:val="24"/>
           <w:szCs w:val="24"/>
-          <w:lang w:val="en-US"/>
-        </w:rPr>
-        <w:t xml:space="preserve"> </w:t>
-      </w:r>
-      <w:r>
-        <w:rPr>
-          <w:rFonts w:ascii="Times New Roman" w:hAnsi="Times New Roman" w:cs="Times New Roman"/>
-          <w:sz w:val="24"/>
-          <w:szCs w:val="24"/>
-        </w:rPr>
-        <w:t>.</w:t>
-      </w:r>
-      <w:r>
-        <w:rPr>
-          <w:rFonts w:ascii="Times New Roman" w:hAnsi="Times New Roman" w:cs="Times New Roman"/>
-          <w:sz w:val="24"/>
-          <w:szCs w:val="24"/>
-          <w:lang w:val="en-US"/>
-        </w:rPr>
-        <w:t xml:space="preserve"> </w:t>
-      </w:r>
-      <w:r>
-        <w:rPr>
-          <w:rFonts w:ascii="Times New Roman" w:hAnsi="Times New Roman" w:cs="Times New Roman"/>
-          <w:sz w:val="24"/>
-          <w:szCs w:val="24"/>
-          <w:lang w:val="en-US"/>
-        </w:rPr>
-        <w:t>U</w:t>
+        </w:rPr>
+        <w:t>, u</w:t>
       </w:r>
       <w:r>
         <w:rPr>
@@ -1282,60 +1272,15 @@
           <w:szCs w:val="24"/>
           <w:lang w:val="en-US"/>
         </w:rPr>
-        <w:t>. Investasi finansial merupakan</w:t>
-      </w:r>
-      <w:r>
-        <w:rPr>
-          <w:rFonts w:ascii="Times New Roman" w:hAnsi="Times New Roman" w:cs="Times New Roman"/>
-          <w:sz w:val="24"/>
-          <w:szCs w:val="24"/>
-          <w:lang w:val="en-US"/>
-        </w:rPr>
-        <w:t xml:space="preserve"> investasi </w:t>
-      </w:r>
-      <w:r>
-        <w:rPr>
-          <w:rFonts w:ascii="Times New Roman" w:hAnsi="Times New Roman" w:cs="Times New Roman"/>
-          <w:sz w:val="24"/>
-          <w:szCs w:val="24"/>
-          <w:lang w:val="en-US"/>
-        </w:rPr>
-        <w:t xml:space="preserve">yang dilakukan </w:t>
-      </w:r>
-      <w:r>
-        <w:rPr>
-          <w:rFonts w:ascii="Times New Roman" w:hAnsi="Times New Roman" w:cs="Times New Roman"/>
-          <w:sz w:val="24"/>
-          <w:szCs w:val="24"/>
-          <w:lang w:val="en-US"/>
-        </w:rPr>
-        <w:t xml:space="preserve">dalam bentuk </w:t>
-      </w:r>
-      <w:r>
-        <w:rPr>
-          <w:rFonts w:ascii="Times New Roman" w:hAnsi="Times New Roman" w:cs="Times New Roman"/>
-          <w:sz w:val="24"/>
-          <w:szCs w:val="24"/>
-          <w:lang w:val="en-US"/>
-        </w:rPr>
-        <w:t xml:space="preserve">kepemilikan </w:t>
-      </w:r>
-      <w:r>
-        <w:rPr>
-          <w:rFonts w:ascii="Times New Roman" w:hAnsi="Times New Roman" w:cs="Times New Roman"/>
-          <w:sz w:val="24"/>
-          <w:szCs w:val="24"/>
-          <w:lang w:val="en-US"/>
-        </w:rPr>
-        <w:t>sekuritas atau surat-surat berharga.</w:t>
-      </w:r>
-      <w:r>
-        <w:rPr>
-          <w:rFonts w:ascii="Times New Roman" w:hAnsi="Times New Roman" w:cs="Times New Roman"/>
-          <w:sz w:val="24"/>
-          <w:szCs w:val="24"/>
-        </w:rPr>
-        <w:t xml:space="preserve"> Pasar modal memfasilitasi berbagai sarana dan prasarana kegiatan jual beli sekuritas atau surat-surat berharga dan k</w:t>
+        <w:t xml:space="preserve">. </w:t>
+      </w:r>
+      <w:r>
+        <w:rPr>
+          <w:rFonts w:ascii="Times New Roman" w:hAnsi="Times New Roman" w:cs="Times New Roman"/>
+          <w:sz w:val="24"/>
+          <w:szCs w:val="24"/>
+        </w:rPr>
+        <w:t>Pasar modal memfasilitasi berbagai sarana dan prasarana kegiatan jual beli sekuritas atau surat-surat berharga dan k</w:t>
       </w:r>
       <w:r>
         <w:rPr>
@@ -1702,7 +1647,6 @@
           <w:szCs w:val="24"/>
           <w:lang w:val="en-US"/>
         </w:rPr>
-        <w:lastRenderedPageBreak/>
         <w:t>Pasar modal sendiri memiliki peran penting dalam perekonomian sekarang ini. Terdapat dua peran penting pasar modal. Peran pertama, pasar modal merupakan sarana bagi masyarakat untuk berinvestasi pada instrumen keuangan atau sekuritas. Peran kedua, pasar modal bagi perusahaan adalah untuk mendapatkan tambahan dana atau modal yang kumpulkan oleh investor melalui kegiatan investasi. Salah satu instrument keuangan atau sekuritas yang diperjual belikan pada pasar modal adalah saham</w:t>
       </w:r>
       <w:r>
@@ -1880,7 +1824,23 @@
           <w:sz w:val="24"/>
           <w:szCs w:val="24"/>
         </w:rPr>
-        <w:t xml:space="preserve">nvestor </w:t>
+        <w:t>nvestor</w:t>
+      </w:r>
+      <w:r>
+        <w:rPr>
+          <w:rFonts w:ascii="Times New Roman" w:hAnsi="Times New Roman" w:cs="Times New Roman"/>
+          <w:sz w:val="24"/>
+          <w:szCs w:val="24"/>
+        </w:rPr>
+        <w:t xml:space="preserve"> sangat</w:t>
+      </w:r>
+      <w:r>
+        <w:rPr>
+          <w:rFonts w:ascii="Times New Roman" w:hAnsi="Times New Roman" w:cs="Times New Roman"/>
+          <w:sz w:val="24"/>
+          <w:szCs w:val="24"/>
+        </w:rPr>
+        <w:t xml:space="preserve"> </w:t>
       </w:r>
       <w:r>
         <w:rPr>
@@ -2305,16 +2265,7 @@
           <w:sz w:val="24"/>
           <w:szCs w:val="24"/>
         </w:rPr>
-        <w:t xml:space="preserve">Saham merupakan kertas tanda bukti penyertaan kepemilikan modal/ dana pada suatu perusahaan yang tercantum dengan </w:t>
-      </w:r>
-      <w:r>
-        <w:rPr>
-          <w:rFonts w:ascii="Times New Roman" w:hAnsi="Times New Roman" w:cs="Times New Roman"/>
-          <w:sz w:val="24"/>
-          <w:szCs w:val="24"/>
-        </w:rPr>
-        <w:lastRenderedPageBreak/>
-        <w:t>jelas nilai nominal, nama perusahaan dan diikuti dengan hak dan kewajiban yang jelas kepada setiap pemegangnya</w:t>
+        <w:t>Saham merupakan kertas tanda bukti penyertaan kepemilikan modal/ dana pada suatu perusahaan yang tercantum dengan jelas nilai nominal, nama perusahaan dan diikuti dengan hak dan kewajiban yang jelas kepada setiap pemegangnya</w:t>
       </w:r>
       <w:r>
         <w:rPr>
@@ -2636,16 +2587,7 @@
           <w:sz w:val="24"/>
           <w:szCs w:val="24"/>
         </w:rPr>
-        <w:t xml:space="preserve">Harga saham setiap waktu dapat berubah-ubah tergantung pada besarnya penawaran dan permintaan investor akan saham tersebut. Faktor-faktor yang dapat memengaruhi naik turunnya harga saham suatu perusahaan adalah faktor internal dan </w:t>
-      </w:r>
-      <w:r>
-        <w:rPr>
-          <w:rFonts w:ascii="Times New Roman" w:hAnsi="Times New Roman" w:cs="Times New Roman"/>
-          <w:sz w:val="24"/>
-          <w:szCs w:val="24"/>
-        </w:rPr>
-        <w:lastRenderedPageBreak/>
-        <w:t xml:space="preserve">faktor eksternal perusahaan tersebut. Penelitian ini </w:t>
+        <w:t xml:space="preserve">Harga saham setiap waktu dapat berubah-ubah tergantung pada besarnya penawaran dan permintaan investor akan saham tersebut. Faktor-faktor yang dapat memengaruhi naik turunnya harga saham suatu perusahaan adalah faktor internal dan faktor eksternal perusahaan tersebut. Penelitian ini </w:t>
       </w:r>
       <w:r>
         <w:rPr>
@@ -2800,7 +2742,7 @@
           <w:sz w:val="24"/>
           <w:szCs w:val="24"/>
         </w:rPr>
-        <w:t>,</w:t>
+        <w:t xml:space="preserve"> dan</w:t>
       </w:r>
       <w:r>
         <w:rPr>
@@ -2844,39 +2786,6 @@
           <w:szCs w:val="24"/>
         </w:rPr>
         <w:t>atau ROA</w:t>
-      </w:r>
-      <w:r>
-        <w:rPr>
-          <w:rFonts w:ascii="Times New Roman" w:hAnsi="Times New Roman" w:cs="Times New Roman"/>
-          <w:sz w:val="24"/>
-          <w:szCs w:val="24"/>
-        </w:rPr>
-        <w:t>,</w:t>
-      </w:r>
-      <w:r>
-        <w:rPr>
-          <w:rFonts w:ascii="Times New Roman" w:hAnsi="Times New Roman" w:cs="Times New Roman"/>
-          <w:sz w:val="24"/>
-          <w:szCs w:val="24"/>
-        </w:rPr>
-        <w:t xml:space="preserve"> dan </w:t>
-      </w:r>
-      <w:r>
-        <w:rPr>
-          <w:rFonts w:ascii="Times New Roman" w:hAnsi="Times New Roman" w:cs="Times New Roman"/>
-          <w:i/>
-          <w:sz w:val="24"/>
-          <w:szCs w:val="24"/>
-        </w:rPr>
-        <w:t>Net Profit Margin</w:t>
-      </w:r>
-      <w:r>
-        <w:rPr>
-          <w:rFonts w:ascii="Times New Roman" w:hAnsi="Times New Roman" w:cs="Times New Roman"/>
-          <w:sz w:val="24"/>
-          <w:szCs w:val="24"/>
-        </w:rPr>
-        <w:t xml:space="preserve"> atau NPM</w:t>
       </w:r>
       <w:r>
         <w:rPr>
@@ -3059,107 +2968,111 @@
       <w:r>
         <w:rPr>
           <w:rFonts w:ascii="Times New Roman" w:hAnsi="Times New Roman" w:cs="Times New Roman"/>
-          <w:i/>
-          <w:color w:val="000000" w:themeColor="text1"/>
-          <w:lang w:val="en-US"/>
-        </w:rPr>
-        <w:t>Net Profit Margin</w:t>
-      </w:r>
-      <w:r>
-        <w:rPr>
-          <w:rFonts w:ascii="Times New Roman" w:hAnsi="Times New Roman" w:cs="Times New Roman"/>
-          <w:color w:val="000000" w:themeColor="text1"/>
-          <w:lang w:val="en-US"/>
-        </w:rPr>
-        <w:t xml:space="preserve"> merupakan rasio yang menggambarkan besarnya laba bersih yang diperoleh perusahaan untuk setiap penjualan yang dilakukan. </w:t>
-      </w:r>
-      <w:r>
-        <w:rPr>
-          <w:rFonts w:ascii="Times New Roman" w:hAnsi="Times New Roman" w:cs="Times New Roman"/>
-          <w:i/>
-          <w:color w:val="000000" w:themeColor="text1"/>
-          <w:lang w:val="en-US"/>
-        </w:rPr>
-        <w:t xml:space="preserve">Net Profit Margin </w:t>
-      </w:r>
-      <w:r>
-        <w:rPr>
-          <w:rFonts w:ascii="Times New Roman" w:hAnsi="Times New Roman" w:cs="Times New Roman"/>
-          <w:color w:val="000000" w:themeColor="text1"/>
-          <w:lang w:val="en-US"/>
-        </w:rPr>
-        <w:t xml:space="preserve">dirumuskan dengan cara laba bersih dibagi dengan penjualan. </w:t>
-      </w:r>
-      <w:r>
-        <w:rPr>
-          <w:rFonts w:ascii="Times New Roman" w:hAnsi="Times New Roman" w:cs="Times New Roman"/>
-          <w:color w:val="000000" w:themeColor="text1"/>
-        </w:rPr>
-        <w:t>Semakin tinggi nilai</w:t>
-      </w:r>
-      <w:r>
-        <w:rPr>
-          <w:rFonts w:ascii="Times New Roman" w:hAnsi="Times New Roman" w:cs="Times New Roman"/>
-          <w:color w:val="000000" w:themeColor="text1"/>
-          <w:lang w:val="en-US"/>
-        </w:rPr>
-        <w:t xml:space="preserve"> rasio</w:t>
-      </w:r>
-      <w:r>
-        <w:rPr>
-          <w:rFonts w:ascii="Times New Roman" w:hAnsi="Times New Roman" w:cs="Times New Roman"/>
-          <w:color w:val="000000" w:themeColor="text1"/>
-        </w:rPr>
-        <w:t xml:space="preserve"> </w:t>
-      </w:r>
-      <w:r>
-        <w:rPr>
-          <w:rFonts w:ascii="Times New Roman" w:hAnsi="Times New Roman" w:cs="Times New Roman"/>
-          <w:i/>
-          <w:color w:val="000000" w:themeColor="text1"/>
-        </w:rPr>
-        <w:t>Net Profit Margin</w:t>
-      </w:r>
-      <w:r>
-        <w:rPr>
-          <w:rFonts w:ascii="Times New Roman" w:hAnsi="Times New Roman" w:cs="Times New Roman"/>
-          <w:color w:val="000000" w:themeColor="text1"/>
-        </w:rPr>
-        <w:t xml:space="preserve"> </w:t>
-      </w:r>
-      <w:r>
-        <w:rPr>
-          <w:rFonts w:ascii="Times New Roman" w:hAnsi="Times New Roman" w:cs="Times New Roman"/>
-          <w:color w:val="000000" w:themeColor="text1"/>
-        </w:rPr>
-        <w:lastRenderedPageBreak/>
-        <w:t xml:space="preserve">maka semakin tinggi laba bersih yang dihasilkan oleh perusahaan dari setiap penjualan. Dengan peningkatan </w:t>
-      </w:r>
-      <w:r>
-        <w:rPr>
-          <w:rFonts w:ascii="Times New Roman" w:hAnsi="Times New Roman" w:cs="Times New Roman"/>
-          <w:i/>
-          <w:color w:val="000000" w:themeColor="text1"/>
-        </w:rPr>
-        <w:t>Net Profit Margin</w:t>
-      </w:r>
-      <w:r>
-        <w:rPr>
-          <w:rFonts w:ascii="Times New Roman" w:hAnsi="Times New Roman" w:cs="Times New Roman"/>
-          <w:color w:val="000000" w:themeColor="text1"/>
-        </w:rPr>
-        <w:t xml:space="preserve"> semakin besar kemampuan perusahaan dalam menghasilkan laba maka secara teoritis harga saham juga akan meningkat</w:t>
-      </w:r>
-      <w:r>
-        <w:rPr>
-          <w:rFonts w:ascii="Times New Roman" w:hAnsi="Times New Roman" w:cs="Times New Roman"/>
-          <w:color w:val="000000" w:themeColor="text1"/>
+          <w:sz w:val="24"/>
+          <w:szCs w:val="24"/>
+          <w:lang w:val="en-US"/>
+        </w:rPr>
+        <w:t xml:space="preserve">Penelitian di bidang pasar modal telah banyak dilakukan </w:t>
+      </w:r>
+      <w:r>
+        <w:rPr>
+          <w:rFonts w:ascii="Times New Roman" w:hAnsi="Times New Roman" w:cs="Times New Roman"/>
+          <w:sz w:val="24"/>
+          <w:szCs w:val="24"/>
+          <w:lang w:val="en-US"/>
+        </w:rPr>
+        <w:t xml:space="preserve">tentang </w:t>
+      </w:r>
+      <w:r>
+        <w:rPr>
+          <w:rFonts w:ascii="Times New Roman" w:hAnsi="Times New Roman" w:cs="Times New Roman"/>
+          <w:sz w:val="24"/>
+          <w:szCs w:val="24"/>
+          <w:lang w:val="en-US"/>
+        </w:rPr>
+        <w:t xml:space="preserve">berbagai </w:t>
+      </w:r>
+      <w:r>
+        <w:rPr>
+          <w:rFonts w:ascii="Times New Roman" w:hAnsi="Times New Roman" w:cs="Times New Roman"/>
+          <w:sz w:val="24"/>
+          <w:szCs w:val="24"/>
+          <w:lang w:val="en-US"/>
+        </w:rPr>
+        <w:t>variabel independen</w:t>
+      </w:r>
+      <w:r>
+        <w:rPr>
+          <w:rFonts w:ascii="Times New Roman" w:hAnsi="Times New Roman" w:cs="Times New Roman"/>
+          <w:sz w:val="24"/>
+          <w:szCs w:val="24"/>
+          <w:lang w:val="en-US"/>
+        </w:rPr>
+        <w:t xml:space="preserve"> yang mampengaruhi harga saham</w:t>
+      </w:r>
+      <w:r>
+        <w:rPr>
+          <w:rFonts w:ascii="Times New Roman" w:hAnsi="Times New Roman" w:cs="Times New Roman"/>
+          <w:sz w:val="24"/>
+          <w:szCs w:val="24"/>
+          <w:lang w:val="en-US"/>
+        </w:rPr>
+        <w:t xml:space="preserve">, mengingat betapa </w:t>
+      </w:r>
+      <w:r>
+        <w:rPr>
+          <w:rFonts w:ascii="Times New Roman" w:hAnsi="Times New Roman" w:cs="Times New Roman"/>
+          <w:sz w:val="24"/>
+          <w:szCs w:val="24"/>
+          <w:lang w:val="en-US"/>
+        </w:rPr>
+        <w:t>pentingnya fundamental perusahaan terhadap harga saham</w:t>
+      </w:r>
+      <w:r>
+        <w:rPr>
+          <w:rFonts w:ascii="Times New Roman" w:hAnsi="Times New Roman" w:cs="Times New Roman"/>
+          <w:sz w:val="24"/>
+          <w:szCs w:val="24"/>
+          <w:lang w:val="en-US"/>
+        </w:rPr>
+        <w:t xml:space="preserve">. </w:t>
+      </w:r>
+      <w:r>
+        <w:rPr>
+          <w:rFonts w:ascii="Times New Roman" w:hAnsi="Times New Roman" w:cs="Times New Roman"/>
+          <w:sz w:val="24"/>
+          <w:szCs w:val="24"/>
+          <w:lang w:val="en-US"/>
+        </w:rPr>
+        <w:t>Melihat dari</w:t>
+      </w:r>
+      <w:r>
+        <w:rPr>
+          <w:rFonts w:ascii="Times New Roman" w:hAnsi="Times New Roman" w:cs="Times New Roman"/>
+          <w:sz w:val="24"/>
+          <w:szCs w:val="24"/>
+          <w:lang w:val="en-US"/>
+        </w:rPr>
+        <w:t xml:space="preserve"> beberapa penelitian yang telah dilakukan </w:t>
+      </w:r>
+      <w:r>
+        <w:rPr>
+          <w:rFonts w:ascii="Times New Roman" w:hAnsi="Times New Roman" w:cs="Times New Roman"/>
+          <w:sz w:val="24"/>
+          <w:szCs w:val="24"/>
+          <w:lang w:val="en-US"/>
+        </w:rPr>
+        <w:t>menunjukan hasil yang berbeda berdasarkan bukti empiris yang menghubungkan faktor fundamental dengan harga saham, sehingga perlu dilakukan penelitian lanjutan untuk membuktikan pengaruh DER, ROA, dan NPM terhadap harga saham</w:t>
+      </w:r>
+      <w:r>
+        <w:rPr>
+          <w:rFonts w:ascii="Times New Roman" w:hAnsi="Times New Roman" w:cs="Times New Roman"/>
+          <w:sz w:val="24"/>
+          <w:szCs w:val="24"/>
           <w:lang w:val="en-US"/>
         </w:rPr>
         <w:t>.</w:t>
       </w:r>
-      <w:bookmarkStart w:id="0" w:name="_GoBack"/>
-      <w:bookmarkEnd w:id="0"/>
     </w:p>
     <w:p>
       <w:pPr>
@@ -3181,128 +3094,6 @@
           <w:szCs w:val="24"/>
           <w:lang w:val="en-US"/>
         </w:rPr>
-        <w:t xml:space="preserve">Penelitian di bidang pasar modal telah banyak dilakukan </w:t>
-      </w:r>
-      <w:r>
-        <w:rPr>
-          <w:rFonts w:ascii="Times New Roman" w:hAnsi="Times New Roman" w:cs="Times New Roman"/>
-          <w:sz w:val="24"/>
-          <w:szCs w:val="24"/>
-          <w:lang w:val="en-US"/>
-        </w:rPr>
-        <w:t xml:space="preserve">tentang </w:t>
-      </w:r>
-      <w:r>
-        <w:rPr>
-          <w:rFonts w:ascii="Times New Roman" w:hAnsi="Times New Roman" w:cs="Times New Roman"/>
-          <w:sz w:val="24"/>
-          <w:szCs w:val="24"/>
-          <w:lang w:val="en-US"/>
-        </w:rPr>
-        <w:t xml:space="preserve">berbagai </w:t>
-      </w:r>
-      <w:r>
-        <w:rPr>
-          <w:rFonts w:ascii="Times New Roman" w:hAnsi="Times New Roman" w:cs="Times New Roman"/>
-          <w:sz w:val="24"/>
-          <w:szCs w:val="24"/>
-          <w:lang w:val="en-US"/>
-        </w:rPr>
-        <w:t>variabel independen</w:t>
-      </w:r>
-      <w:r>
-        <w:rPr>
-          <w:rFonts w:ascii="Times New Roman" w:hAnsi="Times New Roman" w:cs="Times New Roman"/>
-          <w:sz w:val="24"/>
-          <w:szCs w:val="24"/>
-          <w:lang w:val="en-US"/>
-        </w:rPr>
-        <w:t xml:space="preserve"> yang mampengaruhi harga saham</w:t>
-      </w:r>
-      <w:r>
-        <w:rPr>
-          <w:rFonts w:ascii="Times New Roman" w:hAnsi="Times New Roman" w:cs="Times New Roman"/>
-          <w:sz w:val="24"/>
-          <w:szCs w:val="24"/>
-          <w:lang w:val="en-US"/>
-        </w:rPr>
-        <w:t xml:space="preserve">, mengingat betapa </w:t>
-      </w:r>
-      <w:r>
-        <w:rPr>
-          <w:rFonts w:ascii="Times New Roman" w:hAnsi="Times New Roman" w:cs="Times New Roman"/>
-          <w:sz w:val="24"/>
-          <w:szCs w:val="24"/>
-          <w:lang w:val="en-US"/>
-        </w:rPr>
-        <w:t>pentingnya fundamental perusahaan terhadap harga saham</w:t>
-      </w:r>
-      <w:r>
-        <w:rPr>
-          <w:rFonts w:ascii="Times New Roman" w:hAnsi="Times New Roman" w:cs="Times New Roman"/>
-          <w:sz w:val="24"/>
-          <w:szCs w:val="24"/>
-          <w:lang w:val="en-US"/>
-        </w:rPr>
-        <w:t xml:space="preserve">. </w:t>
-      </w:r>
-      <w:r>
-        <w:rPr>
-          <w:rFonts w:ascii="Times New Roman" w:hAnsi="Times New Roman" w:cs="Times New Roman"/>
-          <w:sz w:val="24"/>
-          <w:szCs w:val="24"/>
-          <w:lang w:val="en-US"/>
-        </w:rPr>
-        <w:t>Melihat dari</w:t>
-      </w:r>
-      <w:r>
-        <w:rPr>
-          <w:rFonts w:ascii="Times New Roman" w:hAnsi="Times New Roman" w:cs="Times New Roman"/>
-          <w:sz w:val="24"/>
-          <w:szCs w:val="24"/>
-          <w:lang w:val="en-US"/>
-        </w:rPr>
-        <w:t xml:space="preserve"> beberapa penelitian yang telah dilakukan </w:t>
-      </w:r>
-      <w:r>
-        <w:rPr>
-          <w:rFonts w:ascii="Times New Roman" w:hAnsi="Times New Roman" w:cs="Times New Roman"/>
-          <w:sz w:val="24"/>
-          <w:szCs w:val="24"/>
-          <w:lang w:val="en-US"/>
-        </w:rPr>
-        <w:t>menunjukan hasil yang berbeda berdasarkan bukti empiris yang menghubungkan faktor fundamental dengan harga saham, sehingga perlu dilakukan penelitian lanjutan untuk membuktikan pengaruh DER, ROA, dan NPM terhadap harga saham</w:t>
-      </w:r>
-      <w:r>
-        <w:rPr>
-          <w:rFonts w:ascii="Times New Roman" w:hAnsi="Times New Roman" w:cs="Times New Roman"/>
-          <w:sz w:val="24"/>
-          <w:szCs w:val="24"/>
-          <w:lang w:val="en-US"/>
-        </w:rPr>
-        <w:t>.</w:t>
-      </w:r>
-    </w:p>
-    <w:p>
-      <w:pPr>
-        <w:pStyle w:val="NoSpacing"/>
-        <w:spacing w:line="480" w:lineRule="auto"/>
-        <w:ind w:firstLine="720"/>
-        <w:jc w:val="both"/>
-        <w:rPr>
-          <w:rFonts w:ascii="Times New Roman" w:hAnsi="Times New Roman" w:cs="Times New Roman"/>
-          <w:sz w:val="24"/>
-          <w:szCs w:val="24"/>
-          <w:lang w:val="en-US"/>
-        </w:rPr>
-      </w:pPr>
-      <w:r>
-        <w:rPr>
-          <w:rFonts w:ascii="Times New Roman" w:hAnsi="Times New Roman" w:cs="Times New Roman"/>
-          <w:sz w:val="24"/>
-          <w:szCs w:val="24"/>
-          <w:lang w:val="en-US"/>
-        </w:rPr>
         <w:t>Berdasarkan hal tersebut diatas maka peneliti melakukan penelitian dengan mengambil judul “</w:t>
       </w:r>
       <w:r>
@@ -3331,7 +3122,16 @@
           <w:sz w:val="24"/>
           <w:szCs w:val="24"/>
         </w:rPr>
-        <w:t xml:space="preserve">, </w:t>
+        <w:t xml:space="preserve"> DAN</w:t>
+      </w:r>
+      <w:r>
+        <w:rPr>
+          <w:rFonts w:ascii="Times New Roman" w:hAnsi="Times New Roman" w:cs="Times New Roman"/>
+          <w:b/>
+          <w:sz w:val="24"/>
+          <w:szCs w:val="24"/>
+        </w:rPr>
+        <w:t xml:space="preserve"> </w:t>
       </w:r>
       <w:r>
         <w:rPr>
@@ -3350,26 +3150,16 @@
           <w:sz w:val="24"/>
           <w:szCs w:val="24"/>
         </w:rPr>
-        <w:t xml:space="preserve"> (ROA), DAN </w:t>
+        <w:t xml:space="preserve"> </w:t>
       </w:r>
       <w:r>
         <w:rPr>
           <w:rFonts w:ascii="Times New Roman" w:hAnsi="Times New Roman" w:cs="Times New Roman"/>
           <w:b/>
-          <w:i/>
-          <w:sz w:val="24"/>
-          <w:szCs w:val="24"/>
-        </w:rPr>
-        <w:t>NET PROFIT MARGIN</w:t>
-      </w:r>
-      <w:r>
-        <w:rPr>
-          <w:rFonts w:ascii="Times New Roman" w:hAnsi="Times New Roman" w:cs="Times New Roman"/>
-          <w:b/>
-          <w:sz w:val="24"/>
-          <w:szCs w:val="24"/>
-        </w:rPr>
-        <w:t xml:space="preserve"> (NPM) TERHADAP HARGA SAHAM PERUSAHAAN SEKTOR INDUSTRI BARANG KONSUMSI SUBSEKTOR KOSMETIK DAN KEPERLUAN RUMAH TANGGA YANG TERDAFTAR DI BURSA EFEK INDONESIA</w:t>
+          <w:sz w:val="24"/>
+          <w:szCs w:val="24"/>
+        </w:rPr>
+        <w:t>TERHADAP HARGA SAHAM PERUSAHAAN SEKTOR INDUSTRI BARANG KONSUMSI SUBSEKTOR KOSMETIK DAN KEPERLUAN RUMAH TANGGA YANG TERDAFTAR DI BURSA EFEK INDONESIA</w:t>
       </w:r>
       <w:r>
         <w:rPr>
@@ -3523,7 +3313,15 @@
           <w:sz w:val="24"/>
           <w:szCs w:val="24"/>
         </w:rPr>
-        <w:t xml:space="preserve">, </w:t>
+        <w:t xml:space="preserve"> dan</w:t>
+      </w:r>
+      <w:r>
+        <w:rPr>
+          <w:rFonts w:ascii="Times New Roman" w:hAnsi="Times New Roman" w:cs="Times New Roman"/>
+          <w:sz w:val="24"/>
+          <w:szCs w:val="24"/>
+        </w:rPr>
+        <w:t xml:space="preserve"> </w:t>
       </w:r>
       <w:r>
         <w:rPr>
@@ -3550,15 +3348,7 @@
           <w:sz w:val="24"/>
           <w:szCs w:val="24"/>
         </w:rPr>
-        <w:t xml:space="preserve">, </w:t>
-      </w:r>
-      <w:r>
-        <w:rPr>
-          <w:rFonts w:ascii="Times New Roman" w:hAnsi="Times New Roman" w:cs="Times New Roman"/>
-          <w:sz w:val="24"/>
-          <w:szCs w:val="24"/>
-        </w:rPr>
-        <w:t>dan</w:t>
+        <w:t xml:space="preserve"> terhadap harga saham</w:t>
       </w:r>
       <w:r>
         <w:rPr>
@@ -3571,19 +3361,18 @@
       <w:r>
         <w:rPr>
           <w:rFonts w:ascii="Times New Roman" w:hAnsi="Times New Roman" w:cs="Times New Roman"/>
-          <w:i/>
-          <w:sz w:val="24"/>
-          <w:szCs w:val="24"/>
-        </w:rPr>
-        <w:t>Net Profit Margin</w:t>
-      </w:r>
-      <w:r>
-        <w:rPr>
-          <w:rFonts w:ascii="Times New Roman" w:hAnsi="Times New Roman" w:cs="Times New Roman"/>
-          <w:sz w:val="24"/>
-          <w:szCs w:val="24"/>
-        </w:rPr>
-        <w:t xml:space="preserve"> terhadap harga saham</w:t>
+          <w:sz w:val="24"/>
+          <w:szCs w:val="24"/>
+        </w:rPr>
+        <w:t>pada perusahaan sektor industri barang konsumsi subsektor kosmetik dan keperluan rumah</w:t>
+      </w:r>
+      <w:r>
+        <w:rPr>
+          <w:rFonts w:ascii="Times New Roman" w:hAnsi="Times New Roman" w:cs="Times New Roman"/>
+          <w:sz w:val="24"/>
+          <w:szCs w:val="24"/>
+        </w:rPr>
+        <w:t xml:space="preserve"> tangga</w:t>
       </w:r>
       <w:r>
         <w:rPr>
@@ -3599,30 +3388,6 @@
           <w:sz w:val="24"/>
           <w:szCs w:val="24"/>
         </w:rPr>
-        <w:t>pada perusahaan sektor industri barang konsumsi subsektor kosmetik dan keperluan rumah</w:t>
-      </w:r>
-      <w:r>
-        <w:rPr>
-          <w:rFonts w:ascii="Times New Roman" w:hAnsi="Times New Roman" w:cs="Times New Roman"/>
-          <w:sz w:val="24"/>
-          <w:szCs w:val="24"/>
-        </w:rPr>
-        <w:t xml:space="preserve"> tangga</w:t>
-      </w:r>
-      <w:r>
-        <w:rPr>
-          <w:rFonts w:ascii="Times New Roman" w:hAnsi="Times New Roman" w:cs="Times New Roman"/>
-          <w:sz w:val="24"/>
-          <w:szCs w:val="24"/>
-        </w:rPr>
-        <w:t xml:space="preserve"> </w:t>
-      </w:r>
-      <w:r>
-        <w:rPr>
-          <w:rFonts w:ascii="Times New Roman" w:hAnsi="Times New Roman" w:cs="Times New Roman"/>
-          <w:sz w:val="24"/>
-          <w:szCs w:val="24"/>
-        </w:rPr>
         <w:t>yang terdaftar di Bursa Efek Indonesia periode</w:t>
       </w:r>
       <w:r>
@@ -3663,16 +3428,7 @@
           <w:sz w:val="24"/>
           <w:szCs w:val="24"/>
         </w:rPr>
-        <w:t xml:space="preserve"> memiliki laporan keuangan dan dipublikasikan periode </w:t>
-      </w:r>
-      <w:r>
-        <w:rPr>
-          <w:rFonts w:ascii="Times New Roman" w:hAnsi="Times New Roman" w:cs="Times New Roman"/>
-          <w:sz w:val="24"/>
-          <w:szCs w:val="24"/>
-        </w:rPr>
-        <w:lastRenderedPageBreak/>
-        <w:t>tahun 2014 sampai dengan 2018, serta menghasilkan laba periode tahun 2014 sampai dengan 2018.</w:t>
+        <w:t xml:space="preserve"> memiliki laporan keuangan dan dipublikasikan periode tahun 2014 sampai dengan 2018, serta menghasilkan laba periode tahun 2014 sampai dengan 2018.</w:t>
       </w:r>
     </w:p>
     <w:p>
@@ -3800,7 +3556,15 @@
           <w:sz w:val="24"/>
           <w:szCs w:val="24"/>
         </w:rPr>
-        <w:t xml:space="preserve">Debt to Equity Ratio, </w:t>
+        <w:t xml:space="preserve">Debt to Equity Ratio </w:t>
+      </w:r>
+      <w:r>
+        <w:rPr>
+          <w:rFonts w:ascii="Times New Roman" w:hAnsi="Times New Roman" w:cs="Times New Roman"/>
+          <w:sz w:val="24"/>
+          <w:szCs w:val="24"/>
+        </w:rPr>
+        <w:t>dan</w:t>
       </w:r>
       <w:r>
         <w:rPr>
@@ -3809,15 +3573,7 @@
           <w:sz w:val="24"/>
           <w:szCs w:val="24"/>
         </w:rPr>
-        <w:t xml:space="preserve">Return on Assets, </w:t>
-      </w:r>
-      <w:r>
-        <w:rPr>
-          <w:rFonts w:ascii="Times New Roman" w:hAnsi="Times New Roman" w:cs="Times New Roman"/>
-          <w:sz w:val="24"/>
-          <w:szCs w:val="24"/>
-        </w:rPr>
-        <w:t>dan</w:t>
+        <w:t xml:space="preserve"> </w:t>
       </w:r>
       <w:r>
         <w:rPr>
@@ -3826,7 +3582,7 @@
           <w:sz w:val="24"/>
           <w:szCs w:val="24"/>
         </w:rPr>
-        <w:t xml:space="preserve"> Net Profit Margin</w:t>
+        <w:t>Return on Asset</w:t>
       </w:r>
       <w:r>
         <w:rPr>
@@ -3900,7 +3656,23 @@
           <w:sz w:val="24"/>
           <w:szCs w:val="24"/>
         </w:rPr>
-        <w:t xml:space="preserve">Debt to Equity Ratio, </w:t>
+        <w:t>Debt to Equity Ratio</w:t>
+      </w:r>
+      <w:r>
+        <w:rPr>
+          <w:rFonts w:ascii="Times New Roman" w:hAnsi="Times New Roman" w:cs="Times New Roman"/>
+          <w:sz w:val="24"/>
+          <w:szCs w:val="24"/>
+        </w:rPr>
+        <w:t xml:space="preserve"> dan</w:t>
+      </w:r>
+      <w:r>
+        <w:rPr>
+          <w:rFonts w:ascii="Times New Roman" w:hAnsi="Times New Roman" w:cs="Times New Roman"/>
+          <w:sz w:val="24"/>
+          <w:szCs w:val="24"/>
+        </w:rPr>
+        <w:t xml:space="preserve"> </w:t>
       </w:r>
       <w:r>
         <w:rPr>
@@ -3909,24 +3681,7 @@
           <w:sz w:val="24"/>
           <w:szCs w:val="24"/>
         </w:rPr>
-        <w:t xml:space="preserve">Return on Assets, </w:t>
-      </w:r>
-      <w:r>
-        <w:rPr>
-          <w:rFonts w:ascii="Times New Roman" w:hAnsi="Times New Roman" w:cs="Times New Roman"/>
-          <w:sz w:val="24"/>
-          <w:szCs w:val="24"/>
-        </w:rPr>
-        <w:t>dan</w:t>
-      </w:r>
-      <w:r>
-        <w:rPr>
-          <w:rFonts w:ascii="Times New Roman" w:hAnsi="Times New Roman" w:cs="Times New Roman"/>
-          <w:i/>
-          <w:sz w:val="24"/>
-          <w:szCs w:val="24"/>
-        </w:rPr>
-        <w:t xml:space="preserve"> Net Profit Margin</w:t>
+        <w:t>Return on Assets</w:t>
       </w:r>
       <w:r>
         <w:rPr>
@@ -4117,7 +3872,15 @@
           <w:sz w:val="24"/>
           <w:szCs w:val="24"/>
         </w:rPr>
-        <w:t xml:space="preserve">Debt to Equity Ratio, </w:t>
+        <w:t xml:space="preserve">Debt to Equity Ratio </w:t>
+      </w:r>
+      <w:r>
+        <w:rPr>
+          <w:rFonts w:ascii="Times New Roman" w:hAnsi="Times New Roman" w:cs="Times New Roman"/>
+          <w:sz w:val="24"/>
+          <w:szCs w:val="24"/>
+        </w:rPr>
+        <w:t>dan</w:t>
       </w:r>
       <w:r>
         <w:rPr>
@@ -4126,15 +3889,7 @@
           <w:sz w:val="24"/>
           <w:szCs w:val="24"/>
         </w:rPr>
-        <w:t xml:space="preserve">Return on Assets, </w:t>
-      </w:r>
-      <w:r>
-        <w:rPr>
-          <w:rFonts w:ascii="Times New Roman" w:hAnsi="Times New Roman" w:cs="Times New Roman"/>
-          <w:sz w:val="24"/>
-          <w:szCs w:val="24"/>
-        </w:rPr>
-        <w:t>dan</w:t>
+        <w:t xml:space="preserve"> </w:t>
       </w:r>
       <w:r>
         <w:rPr>
@@ -4143,7 +3898,7 @@
           <w:sz w:val="24"/>
           <w:szCs w:val="24"/>
         </w:rPr>
-        <w:t xml:space="preserve"> Net Profit Margin</w:t>
+        <w:t>Return on Assets</w:t>
       </w:r>
       <w:r>
         <w:rPr>
@@ -4234,7 +3989,15 @@
           <w:sz w:val="24"/>
           <w:szCs w:val="24"/>
         </w:rPr>
-        <w:t xml:space="preserve">Debt to Equity Ratio, </w:t>
+        <w:t xml:space="preserve">Debt to Equity Ratio </w:t>
+      </w:r>
+      <w:r>
+        <w:rPr>
+          <w:rFonts w:ascii="Times New Roman" w:hAnsi="Times New Roman" w:cs="Times New Roman"/>
+          <w:sz w:val="24"/>
+          <w:szCs w:val="24"/>
+        </w:rPr>
+        <w:t>dan</w:t>
       </w:r>
       <w:r>
         <w:rPr>
@@ -4243,15 +4006,7 @@
           <w:sz w:val="24"/>
           <w:szCs w:val="24"/>
         </w:rPr>
-        <w:t xml:space="preserve">Return on Assets, </w:t>
-      </w:r>
-      <w:r>
-        <w:rPr>
-          <w:rFonts w:ascii="Times New Roman" w:hAnsi="Times New Roman" w:cs="Times New Roman"/>
-          <w:sz w:val="24"/>
-          <w:szCs w:val="24"/>
-        </w:rPr>
-        <w:t>dan</w:t>
+        <w:t xml:space="preserve"> </w:t>
       </w:r>
       <w:r>
         <w:rPr>
@@ -4260,8 +4015,10 @@
           <w:sz w:val="24"/>
           <w:szCs w:val="24"/>
         </w:rPr>
-        <w:t xml:space="preserve"> Net Profit Margin</w:t>
-      </w:r>
+        <w:t xml:space="preserve">Return on Assets </w:t>
+      </w:r>
+      <w:bookmarkStart w:id="0" w:name="_GoBack"/>
+      <w:bookmarkEnd w:id="0"/>
       <w:r>
         <w:rPr>
           <w:rFonts w:ascii="Times New Roman" w:hAnsi="Times New Roman" w:cs="Times New Roman"/>
@@ -4293,7 +4050,6 @@
           <w:sz w:val="24"/>
           <w:szCs w:val="24"/>
         </w:rPr>
-        <w:lastRenderedPageBreak/>
         <w:t>perusahaan sektor industri barang konsumsi subsektor kosmetik dan keperluan rumah tangga</w:t>
       </w:r>
       <w:r>
@@ -4631,7 +4387,7 @@
             <w:sz w:val="24"/>
             <w:szCs w:val="24"/>
           </w:rPr>
-          <w:t>8</w:t>
+          <w:t>1</w:t>
         </w:r>
         <w:r>
           <w:rPr>

</xml_diff>